<commit_message>
Updated PACC Report and Created Pseudocode for 10
Added Cover page to PACC (not complete)
Added Hour Traverser
</commit_message>
<xml_diff>
--- a/PACC/PACC Report.docx
+++ b/PACC/PACC Report.docx
@@ -1,12 +1,70 @@
 
 <file path=word/document.xml><?xml version="1.0" encoding="utf-8"?>
-<w:document xmlns:wpc="http://schemas.microsoft.com/office/word/2010/wordprocessingCanvas" xmlns:mc="http://schemas.openxmlformats.org/markup-compatibility/2006" xmlns:o="urn:schemas-microsoft-com:office:office" xmlns:r="http://schemas.openxmlformats.org/officeDocument/2006/relationships" xmlns:m="http://schemas.openxmlformats.org/officeDocument/2006/math" xmlns:v="urn:schemas-microsoft-com:vml" xmlns:wp14="http://schemas.microsoft.com/office/word/2010/wordprocessingDrawing" xmlns:wp="http://schemas.openxmlformats.org/drawingml/2006/wordprocessingDrawing" xmlns:w10="urn:schemas-microsoft-com:office:word" xmlns:w="http://schemas.openxmlformats.org/wordprocessingml/2006/main" xmlns:w14="http://schemas.microsoft.com/office/word/2010/wordml" xmlns:w15="http://schemas.microsoft.com/office/word/2012/wordml" xmlns:wpg="http://schemas.microsoft.com/office/word/2010/wordprocessingGroup" xmlns:wpi="http://schemas.microsoft.com/office/word/2010/wordprocessingInk" xmlns:wne="http://schemas.microsoft.com/office/word/2006/wordml" xmlns:wps="http://schemas.microsoft.com/office/word/2010/wordprocessingShape" mc:Ignorable="w14 w15 wp14">
+<w:document xmlns:wpc="http://schemas.microsoft.com/office/word/2010/wordprocessingCanvas" xmlns:mc="http://schemas.openxmlformats.org/markup-compatibility/2006" xmlns:o="urn:schemas-microsoft-com:office:office" xmlns:r="http://schemas.openxmlformats.org/officeDocument/2006/relationships" xmlns:m="http://schemas.openxmlformats.org/officeDocument/2006/math" xmlns:v="urn:schemas-microsoft-com:vml" xmlns:wp14="http://schemas.microsoft.com/office/word/2010/wordprocessingDrawing" xmlns:wp="http://schemas.openxmlformats.org/drawingml/2006/wordprocessingDrawing" xmlns:w10="urn:schemas-microsoft-com:office:word" xmlns:w="http://schemas.openxmlformats.org/wordprocessingml/2006/main" xmlns:w14="http://schemas.microsoft.com/office/word/2010/wordml" xmlns:wpg="http://schemas.microsoft.com/office/word/2010/wordprocessingGroup" xmlns:wpi="http://schemas.microsoft.com/office/word/2010/wordprocessingInk" xmlns:wne="http://schemas.microsoft.com/office/word/2006/wordml" xmlns:wps="http://schemas.microsoft.com/office/word/2010/wordprocessingShape" mc:Ignorable="w14 wp14">
   <w:body>
     <w:p>
-      <w:r>
+      <w:pPr>
+        <w:jc w:val="center"/>
+      </w:pPr>
+      <w:r>
+        <w:t xml:space="preserve">Cover Page </w:t>
+      </w:r>
+    </w:p>
+    <w:p>
+      <w:pPr>
+        <w:jc w:val="center"/>
+      </w:pPr>
+    </w:p>
+    <w:p>
+      <w:pPr>
+        <w:jc w:val="center"/>
+      </w:pPr>
+      <w:proofErr w:type="spellStart"/>
+      <w:r>
+        <w:t>PACC</w:t>
+      </w:r>
+      <w:proofErr w:type="spellEnd"/>
+      <w:r>
+        <w:t xml:space="preserve"> Project </w:t>
+      </w:r>
+      <w:bookmarkStart w:id="0" w:name="_GoBack"/>
+      <w:bookmarkEnd w:id="0"/>
+    </w:p>
+    <w:p>
+      <w:pPr>
+        <w:jc w:val="center"/>
+      </w:pPr>
+    </w:p>
+    <w:p>
+      <w:pPr>
+        <w:jc w:val="center"/>
+      </w:pPr>
+    </w:p>
+    <w:p>
+      <w:pPr>
+        <w:jc w:val="center"/>
+      </w:pPr>
+    </w:p>
+    <w:p>
+      <w:pPr>
+        <w:jc w:val="center"/>
         <w:rPr>
           <w:u w:val="single"/>
         </w:rPr>
+      </w:pPr>
+      <w:r>
+        <w:rPr>
+          <w:u w:val="single"/>
+        </w:rPr>
+        <w:br w:type="page"/>
+      </w:r>
+    </w:p>
+    <w:p>
+      <w:r>
+        <w:rPr>
+          <w:u w:val="single"/>
+        </w:rPr>
+        <w:lastRenderedPageBreak/>
         <w:t>Task 1</w:t>
       </w:r>
       <w:r>
@@ -29,7 +87,7 @@
             <wp:cNvGraphicFramePr/>
             <a:graphic xmlns:a="http://schemas.openxmlformats.org/drawingml/2006/main">
               <a:graphicData uri="http://schemas.openxmlformats.org/drawingml/2006/chart">
-                <c:chart xmlns:c="http://schemas.openxmlformats.org/drawingml/2006/chart" xmlns:r="http://schemas.openxmlformats.org/officeDocument/2006/relationships" r:id="rId4"/>
+                <c:chart xmlns:c="http://schemas.openxmlformats.org/drawingml/2006/chart" xmlns:r="http://schemas.openxmlformats.org/officeDocument/2006/relationships" r:id="rId5"/>
               </a:graphicData>
             </a:graphic>
           </wp:inline>
@@ -44,13 +102,45 @@
         </w:tabs>
       </w:pPr>
       <w:r>
-        <w:t>Using the SORTIF function in Excel, we created 1 hour interval</w:t>
+        <w:t xml:space="preserve">Using the </w:t>
+      </w:r>
+      <w:proofErr w:type="spellStart"/>
+      <w:r>
+        <w:t>SORTIF</w:t>
+      </w:r>
+      <w:proofErr w:type="spellEnd"/>
+      <w:r>
+        <w:t xml:space="preserve"> function in Excel, we created </w:t>
+      </w:r>
+      <w:proofErr w:type="gramStart"/>
+      <w:r>
+        <w:t>1 hour</w:t>
+      </w:r>
+      <w:proofErr w:type="gramEnd"/>
+      <w:r>
+        <w:t xml:space="preserve"> interval</w:t>
       </w:r>
       <w:r>
         <w:t>s in which we counted the number of tweets, and then plotting the count values against the start of the time interval. For task 5, we filtered the retweets</w:t>
       </w:r>
       <w:r>
-        <w:t xml:space="preserve"> by using the Filter feature of Excel, and filtered out all the tweets with a value of 1 in the “Is_Retweet” column.</w:t>
+        <w:t xml:space="preserve"> by using the Filter feature of Excel, and filtered out all the tweets with a value of </w:t>
+      </w:r>
+      <w:proofErr w:type="gramStart"/>
+      <w:r>
+        <w:t>1</w:t>
+      </w:r>
+      <w:proofErr w:type="gramEnd"/>
+      <w:r>
+        <w:t xml:space="preserve"> in the “</w:t>
+      </w:r>
+      <w:proofErr w:type="spellStart"/>
+      <w:r>
+        <w:t>Is_Retweet</w:t>
+      </w:r>
+      <w:proofErr w:type="spellEnd"/>
+      <w:r>
+        <w:t>” column.</w:t>
       </w:r>
       <w:r>
         <w:t xml:space="preserve"> There seems to be no dramatic difference between the </w:t>
@@ -95,7 +185,15 @@
         <w:t xml:space="preserve">There is a significant peak at 1:00 PM 10/12/2013 and a slightly smaller secondary peak at 6:00 AM 10/13/2013. There are two significantly valleys at 12:00 AM 10/12/2013 </w:t>
       </w:r>
       <w:r>
-        <w:t xml:space="preserve">and 6:00 AM 10/13/2013. Main blackouts seem to occur at 12:00 AM 10/12/2013 and 12:00 AM 10/14/2013. The cyclone made land fall at around </w:t>
+        <w:t xml:space="preserve">and 6:00 AM 10/13/2013. Main blackouts seem to occur at 12:00 AM 10/12/2013 and 12:00 AM 10/14/2013. The cyclone made </w:t>
+      </w:r>
+      <w:proofErr w:type="gramStart"/>
+      <w:r>
+        <w:t>land fall</w:t>
+      </w:r>
+      <w:proofErr w:type="gramEnd"/>
+      <w:r>
+        <w:t xml:space="preserve"> at around </w:t>
       </w:r>
       <w:r>
         <w:t>4:00 PM 10/11/2013, so the lack of tweets in the beginning could be a result of infrastructure interference caused by the cyclone. The peak afterwards possibly is a result of the first reports of the cyclone’s collision, and distribution of images, prompting Twitter users to share information quickly. The general decline of the graph follows the dissipation of the cyclone, as the cyclone disappears fully on 10/14/2013, and very few tweets are after that date.</w:t>
@@ -136,7 +234,7 @@
             <wp:cNvGraphicFramePr/>
             <a:graphic xmlns:a="http://schemas.openxmlformats.org/drawingml/2006/main">
               <a:graphicData uri="http://schemas.openxmlformats.org/drawingml/2006/chart">
-                <c:chart xmlns:c="http://schemas.openxmlformats.org/drawingml/2006/chart" xmlns:r="http://schemas.openxmlformats.org/officeDocument/2006/relationships" r:id="rId5"/>
+                <c:chart xmlns:c="http://schemas.openxmlformats.org/drawingml/2006/chart" xmlns:r="http://schemas.openxmlformats.org/officeDocument/2006/relationships" r:id="rId6"/>
               </a:graphicData>
             </a:graphic>
           </wp:inline>
@@ -146,7 +244,23 @@
     <w:p/>
     <w:p>
       <w:r>
-        <w:t>The frequency of “#cyclonephalin” outstrips the frequency of any other hashtag. These hashtags are mostly referring the locations which the cyclone hit, the cyclone itself, or the newsworthiness of the cyclone.</w:t>
+        <w:t>The frequency of “#</w:t>
+      </w:r>
+      <w:proofErr w:type="spellStart"/>
+      <w:r>
+        <w:t>cyclonephalin</w:t>
+      </w:r>
+      <w:proofErr w:type="spellEnd"/>
+      <w:r>
+        <w:t xml:space="preserve">” outstrips the frequency of any other hashtag. These hashtags are mostly referring the </w:t>
+      </w:r>
+      <w:proofErr w:type="gramStart"/>
+      <w:r>
+        <w:t>locations which</w:t>
+      </w:r>
+      <w:proofErr w:type="gramEnd"/>
+      <w:r>
+        <w:t xml:space="preserve"> the cyclone hit, the cyclone itself, or the newsworthiness of the cyclone.</w:t>
       </w:r>
     </w:p>
     <w:p/>
@@ -165,7 +279,15 @@
     </w:p>
     <w:p>
       <w:r>
-        <w:t>Once more, we used the Excel Filter function, and merely deselected the appearance of all tweets with blank values for geotag information</w:t>
+        <w:t xml:space="preserve">Once more, we used the Excel Filter function, and merely deselected the appearance of all tweets with blank values for </w:t>
+      </w:r>
+      <w:proofErr w:type="spellStart"/>
+      <w:r>
+        <w:t>geotag</w:t>
+      </w:r>
+      <w:proofErr w:type="spellEnd"/>
+      <w:r>
+        <w:t xml:space="preserve"> information</w:t>
       </w:r>
       <w:r>
         <w:t>.</w:t>
@@ -190,14 +312,44 @@
         <w:t>The removal of retweets does not seem to have introduced much sampling bias</w:t>
       </w:r>
       <w:r>
-        <w:t xml:space="preserve"> as indicated by the graph above. The removal of geotags could focus the sample to contain more tweets from more developed countries, and more serious Twitter users. Geotag data comes with smartphones, which there is a greater proliferation of in developed countries. Serious Twitter users use phones to check </w:t>
+        <w:t xml:space="preserve"> as indicated by the graph above. The removal of </w:t>
+      </w:r>
+      <w:proofErr w:type="spellStart"/>
+      <w:r>
+        <w:t>geotags</w:t>
+      </w:r>
+      <w:proofErr w:type="spellEnd"/>
+      <w:r>
+        <w:t xml:space="preserve"> could focus the sample to contain more tweets from more developed countries, and </w:t>
+      </w:r>
+      <w:proofErr w:type="gramStart"/>
+      <w:r>
+        <w:t>more serious Twitter users</w:t>
+      </w:r>
+      <w:proofErr w:type="gramEnd"/>
+      <w:r>
+        <w:t xml:space="preserve">. </w:t>
+      </w:r>
+      <w:proofErr w:type="spellStart"/>
+      <w:r>
+        <w:t>Geotag</w:t>
+      </w:r>
+      <w:proofErr w:type="spellEnd"/>
+      <w:r>
+        <w:t xml:space="preserve"> data comes with smartphones, which there is a greater proliferation of in developed countries. Serious Twitter users use phones to check </w:t>
       </w:r>
       <w:r>
         <w:lastRenderedPageBreak/>
-        <w:t>Twitter and post tweets, rather than casual users who could check Twitter only through computer usage, which would not provide geotag data as easily.</w:t>
-      </w:r>
-      <w:bookmarkStart w:id="0" w:name="_GoBack"/>
-      <w:bookmarkEnd w:id="0"/>
+        <w:t xml:space="preserve">Twitter and post tweets, rather than casual users who could check Twitter only through computer usage, which would not provide </w:t>
+      </w:r>
+      <w:proofErr w:type="spellStart"/>
+      <w:r>
+        <w:t>geotag</w:t>
+      </w:r>
+      <w:proofErr w:type="spellEnd"/>
+      <w:r>
+        <w:t xml:space="preserve"> data as easily.</w:t>
+      </w:r>
     </w:p>
     <w:sectPr>
       <w:pgSz w:w="12240" w:h="15840"/>
@@ -210,7 +362,7 @@
 </file>
 
 <file path=word/styles.xml><?xml version="1.0" encoding="utf-8"?>
-<w:styles xmlns:mc="http://schemas.openxmlformats.org/markup-compatibility/2006" xmlns:r="http://schemas.openxmlformats.org/officeDocument/2006/relationships" xmlns:w="http://schemas.openxmlformats.org/wordprocessingml/2006/main" xmlns:w14="http://schemas.microsoft.com/office/word/2010/wordml" xmlns:w15="http://schemas.microsoft.com/office/word/2012/wordml" mc:Ignorable="w14 w15">
+<w:styles xmlns:mc="http://schemas.openxmlformats.org/markup-compatibility/2006" xmlns:r="http://schemas.openxmlformats.org/officeDocument/2006/relationships" xmlns:w="http://schemas.openxmlformats.org/wordprocessingml/2006/main" xmlns:w14="http://schemas.microsoft.com/office/word/2010/wordml" mc:Ignorable="w14">
   <w:docDefaults>
     <w:rPrDefault>
       <w:rPr>
@@ -226,378 +378,144 @@
       </w:pPr>
     </w:pPrDefault>
   </w:docDefaults>
-  <w:latentStyles w:defLockedState="0" w:defUIPriority="99" w:defSemiHidden="0" w:defUnhideWhenUsed="0" w:defQFormat="0" w:count="371">
-    <w:lsdException w:name="Normal" w:uiPriority="0" w:qFormat="1"/>
-    <w:lsdException w:name="heading 1" w:uiPriority="9" w:qFormat="1"/>
-    <w:lsdException w:name="heading 2" w:semiHidden="1" w:uiPriority="9" w:unhideWhenUsed="1" w:qFormat="1"/>
-    <w:lsdException w:name="heading 3" w:semiHidden="1" w:uiPriority="9" w:unhideWhenUsed="1" w:qFormat="1"/>
-    <w:lsdException w:name="heading 4" w:semiHidden="1" w:uiPriority="9" w:unhideWhenUsed="1" w:qFormat="1"/>
-    <w:lsdException w:name="heading 5" w:semiHidden="1" w:uiPriority="9" w:unhideWhenUsed="1" w:qFormat="1"/>
-    <w:lsdException w:name="heading 6" w:semiHidden="1" w:uiPriority="9" w:unhideWhenUsed="1" w:qFormat="1"/>
-    <w:lsdException w:name="heading 7" w:semiHidden="1" w:uiPriority="9" w:unhideWhenUsed="1" w:qFormat="1"/>
-    <w:lsdException w:name="heading 8" w:semiHidden="1" w:uiPriority="9" w:unhideWhenUsed="1" w:qFormat="1"/>
-    <w:lsdException w:name="heading 9" w:semiHidden="1" w:uiPriority="9" w:unhideWhenUsed="1" w:qFormat="1"/>
-    <w:lsdException w:name="index 1" w:semiHidden="1" w:unhideWhenUsed="1"/>
-    <w:lsdException w:name="index 2" w:semiHidden="1" w:unhideWhenUsed="1"/>
-    <w:lsdException w:name="index 3" w:semiHidden="1" w:unhideWhenUsed="1"/>
-    <w:lsdException w:name="index 4" w:semiHidden="1" w:unhideWhenUsed="1"/>
-    <w:lsdException w:name="index 5" w:semiHidden="1" w:unhideWhenUsed="1"/>
-    <w:lsdException w:name="index 6" w:semiHidden="1" w:unhideWhenUsed="1"/>
-    <w:lsdException w:name="index 7" w:semiHidden="1" w:unhideWhenUsed="1"/>
-    <w:lsdException w:name="index 8" w:semiHidden="1" w:unhideWhenUsed="1"/>
-    <w:lsdException w:name="index 9" w:semiHidden="1" w:unhideWhenUsed="1"/>
-    <w:lsdException w:name="toc 1" w:semiHidden="1" w:uiPriority="39" w:unhideWhenUsed="1"/>
-    <w:lsdException w:name="toc 2" w:semiHidden="1" w:uiPriority="39" w:unhideWhenUsed="1"/>
-    <w:lsdException w:name="toc 3" w:semiHidden="1" w:uiPriority="39" w:unhideWhenUsed="1"/>
-    <w:lsdException w:name="toc 4" w:semiHidden="1" w:uiPriority="39" w:unhideWhenUsed="1"/>
-    <w:lsdException w:name="toc 5" w:semiHidden="1" w:uiPriority="39" w:unhideWhenUsed="1"/>
-    <w:lsdException w:name="toc 6" w:semiHidden="1" w:uiPriority="39" w:unhideWhenUsed="1"/>
-    <w:lsdException w:name="toc 7" w:semiHidden="1" w:uiPriority="39" w:unhideWhenUsed="1"/>
-    <w:lsdException w:name="toc 8" w:semiHidden="1" w:uiPriority="39" w:unhideWhenUsed="1"/>
-    <w:lsdException w:name="toc 9" w:semiHidden="1" w:uiPriority="39" w:unhideWhenUsed="1"/>
-    <w:lsdException w:name="Normal Indent" w:semiHidden="1" w:unhideWhenUsed="1"/>
-    <w:lsdException w:name="footnote text" w:semiHidden="1" w:unhideWhenUsed="1"/>
-    <w:lsdException w:name="annotation text" w:semiHidden="1" w:unhideWhenUsed="1"/>
-    <w:lsdException w:name="header" w:semiHidden="1" w:unhideWhenUsed="1"/>
-    <w:lsdException w:name="footer" w:semiHidden="1" w:unhideWhenUsed="1"/>
-    <w:lsdException w:name="index heading" w:semiHidden="1" w:unhideWhenUsed="1"/>
-    <w:lsdException w:name="caption" w:semiHidden="1" w:uiPriority="35" w:unhideWhenUsed="1" w:qFormat="1"/>
-    <w:lsdException w:name="table of figures" w:semiHidden="1" w:unhideWhenUsed="1"/>
-    <w:lsdException w:name="envelope address" w:semiHidden="1" w:unhideWhenUsed="1"/>
-    <w:lsdException w:name="envelope return" w:semiHidden="1" w:unhideWhenUsed="1"/>
-    <w:lsdException w:name="footnote reference" w:semiHidden="1" w:unhideWhenUsed="1"/>
-    <w:lsdException w:name="annotation reference" w:semiHidden="1" w:unhideWhenUsed="1"/>
-    <w:lsdException w:name="line number" w:semiHidden="1" w:unhideWhenUsed="1"/>
-    <w:lsdException w:name="page number" w:semiHidden="1" w:unhideWhenUsed="1"/>
-    <w:lsdException w:name="endnote reference" w:semiHidden="1" w:unhideWhenUsed="1"/>
-    <w:lsdException w:name="endnote text" w:semiHidden="1" w:unhideWhenUsed="1"/>
-    <w:lsdException w:name="table of authorities" w:semiHidden="1" w:unhideWhenUsed="1"/>
-    <w:lsdException w:name="macro" w:semiHidden="1" w:unhideWhenUsed="1"/>
-    <w:lsdException w:name="toa heading" w:semiHidden="1" w:unhideWhenUsed="1"/>
-    <w:lsdException w:name="List" w:semiHidden="1" w:unhideWhenUsed="1"/>
-    <w:lsdException w:name="List Bullet" w:semiHidden="1" w:unhideWhenUsed="1"/>
-    <w:lsdException w:name="List Number" w:semiHidden="1" w:unhideWhenUsed="1"/>
-    <w:lsdException w:name="List 2" w:semiHidden="1" w:unhideWhenUsed="1"/>
-    <w:lsdException w:name="List 3" w:semiHidden="1" w:unhideWhenUsed="1"/>
-    <w:lsdException w:name="List 4" w:semiHidden="1" w:unhideWhenUsed="1"/>
-    <w:lsdException w:name="List 5" w:semiHidden="1" w:unhideWhenUsed="1"/>
-    <w:lsdException w:name="List Bullet 2" w:semiHidden="1" w:unhideWhenUsed="1"/>
-    <w:lsdException w:name="List Bullet 3" w:semiHidden="1" w:unhideWhenUsed="1"/>
-    <w:lsdException w:name="List Bullet 4" w:semiHidden="1" w:unhideWhenUsed="1"/>
-    <w:lsdException w:name="List Bullet 5" w:semiHidden="1" w:unhideWhenUsed="1"/>
-    <w:lsdException w:name="List Number 2" w:semiHidden="1" w:unhideWhenUsed="1"/>
-    <w:lsdException w:name="List Number 3" w:semiHidden="1" w:unhideWhenUsed="1"/>
-    <w:lsdException w:name="List Number 4" w:semiHidden="1" w:unhideWhenUsed="1"/>
-    <w:lsdException w:name="List Number 5" w:semiHidden="1" w:unhideWhenUsed="1"/>
-    <w:lsdException w:name="Title" w:uiPriority="10" w:qFormat="1"/>
-    <w:lsdException w:name="Closing" w:semiHidden="1" w:unhideWhenUsed="1"/>
-    <w:lsdException w:name="Signature" w:semiHidden="1" w:unhideWhenUsed="1"/>
-    <w:lsdException w:name="Default Paragraph Font" w:semiHidden="1" w:uiPriority="1" w:unhideWhenUsed="1"/>
-    <w:lsdException w:name="Body Text" w:semiHidden="1" w:unhideWhenUsed="1"/>
-    <w:lsdException w:name="Body Text Indent" w:semiHidden="1" w:unhideWhenUsed="1"/>
-    <w:lsdException w:name="List Continue" w:semiHidden="1" w:unhideWhenUsed="1"/>
-    <w:lsdException w:name="List Continue 2" w:semiHidden="1" w:unhideWhenUsed="1"/>
-    <w:lsdException w:name="List Continue 3" w:semiHidden="1" w:unhideWhenUsed="1"/>
-    <w:lsdException w:name="List Continue 4" w:semiHidden="1" w:unhideWhenUsed="1"/>
-    <w:lsdException w:name="List Continue 5" w:semiHidden="1" w:unhideWhenUsed="1"/>
-    <w:lsdException w:name="Message Header" w:semiHidden="1" w:unhideWhenUsed="1"/>
-    <w:lsdException w:name="Subtitle" w:uiPriority="11" w:qFormat="1"/>
-    <w:lsdException w:name="Salutation" w:semiHidden="1" w:unhideWhenUsed="1"/>
-    <w:lsdException w:name="Date" w:semiHidden="1" w:unhideWhenUsed="1"/>
-    <w:lsdException w:name="Body Text First Indent" w:semiHidden="1" w:unhideWhenUsed="1"/>
-    <w:lsdException w:name="Body Text First Indent 2" w:semiHidden="1" w:unhideWhenUsed="1"/>
-    <w:lsdException w:name="Note Heading" w:semiHidden="1" w:unhideWhenUsed="1"/>
-    <w:lsdException w:name="Body Text 2" w:semiHidden="1" w:unhideWhenUsed="1"/>
-    <w:lsdException w:name="Body Text 3" w:semiHidden="1" w:unhideWhenUsed="1"/>
-    <w:lsdException w:name="Body Text Indent 2" w:semiHidden="1" w:unhideWhenUsed="1"/>
-    <w:lsdException w:name="Body Text Indent 3" w:semiHidden="1" w:unhideWhenUsed="1"/>
-    <w:lsdException w:name="Block Text" w:semiHidden="1" w:unhideWhenUsed="1"/>
-    <w:lsdException w:name="Hyperlink" w:semiHidden="1" w:unhideWhenUsed="1"/>
-    <w:lsdException w:name="FollowedHyperlink" w:semiHidden="1" w:unhideWhenUsed="1"/>
-    <w:lsdException w:name="Strong" w:uiPriority="22" w:qFormat="1"/>
-    <w:lsdException w:name="Emphasis" w:uiPriority="20" w:qFormat="1"/>
-    <w:lsdException w:name="Document Map" w:semiHidden="1" w:unhideWhenUsed="1"/>
-    <w:lsdException w:name="Plain Text" w:semiHidden="1" w:unhideWhenUsed="1"/>
-    <w:lsdException w:name="E-mail Signature" w:semiHidden="1" w:unhideWhenUsed="1"/>
-    <w:lsdException w:name="HTML Top of Form" w:semiHidden="1" w:unhideWhenUsed="1"/>
-    <w:lsdException w:name="HTML Bottom of Form" w:semiHidden="1" w:unhideWhenUsed="1"/>
-    <w:lsdException w:name="Normal (Web)" w:semiHidden="1" w:unhideWhenUsed="1"/>
-    <w:lsdException w:name="HTML Acronym" w:semiHidden="1" w:unhideWhenUsed="1"/>
-    <w:lsdException w:name="HTML Address" w:semiHidden="1" w:unhideWhenUsed="1"/>
-    <w:lsdException w:name="HTML Cite" w:semiHidden="1" w:unhideWhenUsed="1"/>
-    <w:lsdException w:name="HTML Code" w:semiHidden="1" w:unhideWhenUsed="1"/>
-    <w:lsdException w:name="HTML Definition" w:semiHidden="1" w:unhideWhenUsed="1"/>
-    <w:lsdException w:name="HTML Keyboard" w:semiHidden="1" w:unhideWhenUsed="1"/>
-    <w:lsdException w:name="HTML Preformatted" w:semiHidden="1" w:unhideWhenUsed="1"/>
-    <w:lsdException w:name="HTML Sample" w:semiHidden="1" w:unhideWhenUsed="1"/>
-    <w:lsdException w:name="HTML Typewriter" w:semiHidden="1" w:unhideWhenUsed="1"/>
-    <w:lsdException w:name="HTML Variable" w:semiHidden="1" w:unhideWhenUsed="1"/>
-    <w:lsdException w:name="Normal Table" w:semiHidden="1" w:unhideWhenUsed="1"/>
-    <w:lsdException w:name="annotation subject" w:semiHidden="1" w:unhideWhenUsed="1"/>
-    <w:lsdException w:name="No List" w:semiHidden="1" w:unhideWhenUsed="1"/>
-    <w:lsdException w:name="Outline List 1" w:semiHidden="1" w:unhideWhenUsed="1"/>
-    <w:lsdException w:name="Outline List 2" w:semiHidden="1" w:unhideWhenUsed="1"/>
-    <w:lsdException w:name="Outline List 3" w:semiHidden="1" w:unhideWhenUsed="1"/>
-    <w:lsdException w:name="Table Simple 1" w:semiHidden="1" w:unhideWhenUsed="1"/>
-    <w:lsdException w:name="Table Simple 2" w:semiHidden="1" w:unhideWhenUsed="1"/>
-    <w:lsdException w:name="Table Simple 3" w:semiHidden="1" w:unhideWhenUsed="1"/>
-    <w:lsdException w:name="Table Classic 1" w:semiHidden="1" w:unhideWhenUsed="1"/>
-    <w:lsdException w:name="Table Classic 2" w:semiHidden="1" w:unhideWhenUsed="1"/>
-    <w:lsdException w:name="Table Classic 3" w:semiHidden="1" w:unhideWhenUsed="1"/>
-    <w:lsdException w:name="Table Classic 4" w:semiHidden="1" w:unhideWhenUsed="1"/>
-    <w:lsdException w:name="Table Colorful 1" w:semiHidden="1" w:unhideWhenUsed="1"/>
-    <w:lsdException w:name="Table Colorful 2" w:semiHidden="1" w:unhideWhenUsed="1"/>
-    <w:lsdException w:name="Table Colorful 3" w:semiHidden="1" w:unhideWhenUsed="1"/>
-    <w:lsdException w:name="Table Columns 1" w:semiHidden="1" w:unhideWhenUsed="1"/>
-    <w:lsdException w:name="Table Columns 2" w:semiHidden="1" w:unhideWhenUsed="1"/>
-    <w:lsdException w:name="Table Columns 3" w:semiHidden="1" w:unhideWhenUsed="1"/>
-    <w:lsdException w:name="Table Columns 4" w:semiHidden="1" w:unhideWhenUsed="1"/>
-    <w:lsdException w:name="Table Columns 5" w:semiHidden="1" w:unhideWhenUsed="1"/>
-    <w:lsdException w:name="Table Grid 1" w:semiHidden="1" w:unhideWhenUsed="1"/>
-    <w:lsdException w:name="Table Grid 2" w:semiHidden="1" w:unhideWhenUsed="1"/>
-    <w:lsdException w:name="Table Grid 3" w:semiHidden="1" w:unhideWhenUsed="1"/>
-    <w:lsdException w:name="Table Grid 4" w:semiHidden="1" w:unhideWhenUsed="1"/>
-    <w:lsdException w:name="Table Grid 5" w:semiHidden="1" w:unhideWhenUsed="1"/>
-    <w:lsdException w:name="Table Grid 6" w:semiHidden="1" w:unhideWhenUsed="1"/>
-    <w:lsdException w:name="Table Grid 7" w:semiHidden="1" w:unhideWhenUsed="1"/>
-    <w:lsdException w:name="Table Grid 8" w:semiHidden="1" w:unhideWhenUsed="1"/>
-    <w:lsdException w:name="Table List 1" w:semiHidden="1" w:unhideWhenUsed="1"/>
-    <w:lsdException w:name="Table List 2" w:semiHidden="1" w:unhideWhenUsed="1"/>
-    <w:lsdException w:name="Table List 3" w:semiHidden="1" w:unhideWhenUsed="1"/>
-    <w:lsdException w:name="Table List 4" w:semiHidden="1" w:unhideWhenUsed="1"/>
-    <w:lsdException w:name="Table List 5" w:semiHidden="1" w:unhideWhenUsed="1"/>
-    <w:lsdException w:name="Table List 6" w:semiHidden="1" w:unhideWhenUsed="1"/>
-    <w:lsdException w:name="Table List 7" w:semiHidden="1" w:unhideWhenUsed="1"/>
-    <w:lsdException w:name="Table List 8" w:semiHidden="1" w:unhideWhenUsed="1"/>
-    <w:lsdException w:name="Table 3D effects 1" w:semiHidden="1" w:unhideWhenUsed="1"/>
-    <w:lsdException w:name="Table 3D effects 2" w:semiHidden="1" w:unhideWhenUsed="1"/>
-    <w:lsdException w:name="Table 3D effects 3" w:semiHidden="1" w:unhideWhenUsed="1"/>
-    <w:lsdException w:name="Table Contemporary" w:semiHidden="1" w:unhideWhenUsed="1"/>
-    <w:lsdException w:name="Table Elegant" w:semiHidden="1" w:unhideWhenUsed="1"/>
-    <w:lsdException w:name="Table Professional" w:semiHidden="1" w:unhideWhenUsed="1"/>
-    <w:lsdException w:name="Table Subtle 1" w:semiHidden="1" w:unhideWhenUsed="1"/>
-    <w:lsdException w:name="Table Subtle 2" w:semiHidden="1" w:unhideWhenUsed="1"/>
-    <w:lsdException w:name="Table Web 1" w:semiHidden="1" w:unhideWhenUsed="1"/>
-    <w:lsdException w:name="Table Web 2" w:semiHidden="1" w:unhideWhenUsed="1"/>
-    <w:lsdException w:name="Table Web 3" w:semiHidden="1" w:unhideWhenUsed="1"/>
-    <w:lsdException w:name="Balloon Text" w:semiHidden="1" w:unhideWhenUsed="1"/>
-    <w:lsdException w:name="Table Grid" w:uiPriority="39"/>
-    <w:lsdException w:name="Table Theme" w:semiHidden="1" w:unhideWhenUsed="1"/>
-    <w:lsdException w:name="Placeholder Text" w:semiHidden="1"/>
-    <w:lsdException w:name="No Spacing" w:uiPriority="1" w:qFormat="1"/>
-    <w:lsdException w:name="Light Shading" w:uiPriority="60"/>
-    <w:lsdException w:name="Light List" w:uiPriority="61"/>
-    <w:lsdException w:name="Light Grid" w:uiPriority="62"/>
-    <w:lsdException w:name="Medium Shading 1" w:uiPriority="63"/>
-    <w:lsdException w:name="Medium Shading 2" w:uiPriority="64"/>
-    <w:lsdException w:name="Medium List 1" w:uiPriority="65"/>
-    <w:lsdException w:name="Medium List 2" w:uiPriority="66"/>
-    <w:lsdException w:name="Medium Grid 1" w:uiPriority="67"/>
-    <w:lsdException w:name="Medium Grid 2" w:uiPriority="68"/>
-    <w:lsdException w:name="Medium Grid 3" w:uiPriority="69"/>
-    <w:lsdException w:name="Dark List" w:uiPriority="70"/>
-    <w:lsdException w:name="Colorful Shading" w:uiPriority="71"/>
-    <w:lsdException w:name="Colorful List" w:uiPriority="72"/>
-    <w:lsdException w:name="Colorful Grid" w:uiPriority="73"/>
-    <w:lsdException w:name="Light Shading Accent 1" w:uiPriority="60"/>
-    <w:lsdException w:name="Light List Accent 1" w:uiPriority="61"/>
-    <w:lsdException w:name="Light Grid Accent 1" w:uiPriority="62"/>
-    <w:lsdException w:name="Medium Shading 1 Accent 1" w:uiPriority="63"/>
-    <w:lsdException w:name="Medium Shading 2 Accent 1" w:uiPriority="64"/>
-    <w:lsdException w:name="Medium List 1 Accent 1" w:uiPriority="65"/>
-    <w:lsdException w:name="Revision" w:semiHidden="1"/>
-    <w:lsdException w:name="List Paragraph" w:uiPriority="34" w:qFormat="1"/>
-    <w:lsdException w:name="Quote" w:uiPriority="29" w:qFormat="1"/>
-    <w:lsdException w:name="Intense Quote" w:uiPriority="30" w:qFormat="1"/>
-    <w:lsdException w:name="Medium List 2 Accent 1" w:uiPriority="66"/>
-    <w:lsdException w:name="Medium Grid 1 Accent 1" w:uiPriority="67"/>
-    <w:lsdException w:name="Medium Grid 2 Accent 1" w:uiPriority="68"/>
-    <w:lsdException w:name="Medium Grid 3 Accent 1" w:uiPriority="69"/>
-    <w:lsdException w:name="Dark List Accent 1" w:uiPriority="70"/>
-    <w:lsdException w:name="Colorful Shading Accent 1" w:uiPriority="71"/>
-    <w:lsdException w:name="Colorful List Accent 1" w:uiPriority="72"/>
-    <w:lsdException w:name="Colorful Grid Accent 1" w:uiPriority="73"/>
-    <w:lsdException w:name="Light Shading Accent 2" w:uiPriority="60"/>
-    <w:lsdException w:name="Light List Accent 2" w:uiPriority="61"/>
-    <w:lsdException w:name="Light Grid Accent 2" w:uiPriority="62"/>
-    <w:lsdException w:name="Medium Shading 1 Accent 2" w:uiPriority="63"/>
-    <w:lsdException w:name="Medium Shading 2 Accent 2" w:uiPriority="64"/>
-    <w:lsdException w:name="Medium List 1 Accent 2" w:uiPriority="65"/>
-    <w:lsdException w:name="Medium List 2 Accent 2" w:uiPriority="66"/>
-    <w:lsdException w:name="Medium Grid 1 Accent 2" w:uiPriority="67"/>
-    <w:lsdException w:name="Medium Grid 2 Accent 2" w:uiPriority="68"/>
-    <w:lsdException w:name="Medium Grid 3 Accent 2" w:uiPriority="69"/>
-    <w:lsdException w:name="Dark List Accent 2" w:uiPriority="70"/>
-    <w:lsdException w:name="Colorful Shading Accent 2" w:uiPriority="71"/>
-    <w:lsdException w:name="Colorful List Accent 2" w:uiPriority="72"/>
-    <w:lsdException w:name="Colorful Grid Accent 2" w:uiPriority="73"/>
-    <w:lsdException w:name="Light Shading Accent 3" w:uiPriority="60"/>
-    <w:lsdException w:name="Light List Accent 3" w:uiPriority="61"/>
-    <w:lsdException w:name="Light Grid Accent 3" w:uiPriority="62"/>
-    <w:lsdException w:name="Medium Shading 1 Accent 3" w:uiPriority="63"/>
-    <w:lsdException w:name="Medium Shading 2 Accent 3" w:uiPriority="64"/>
-    <w:lsdException w:name="Medium List 1 Accent 3" w:uiPriority="65"/>
-    <w:lsdException w:name="Medium List 2 Accent 3" w:uiPriority="66"/>
-    <w:lsdException w:name="Medium Grid 1 Accent 3" w:uiPriority="67"/>
-    <w:lsdException w:name="Medium Grid 2 Accent 3" w:uiPriority="68"/>
-    <w:lsdException w:name="Medium Grid 3 Accent 3" w:uiPriority="69"/>
-    <w:lsdException w:name="Dark List Accent 3" w:uiPriority="70"/>
-    <w:lsdException w:name="Colorful Shading Accent 3" w:uiPriority="71"/>
-    <w:lsdException w:name="Colorful List Accent 3" w:uiPriority="72"/>
-    <w:lsdException w:name="Colorful Grid Accent 3" w:uiPriority="73"/>
-    <w:lsdException w:name="Light Shading Accent 4" w:uiPriority="60"/>
-    <w:lsdException w:name="Light List Accent 4" w:uiPriority="61"/>
-    <w:lsdException w:name="Light Grid Accent 4" w:uiPriority="62"/>
-    <w:lsdException w:name="Medium Shading 1 Accent 4" w:uiPriority="63"/>
-    <w:lsdException w:name="Medium Shading 2 Accent 4" w:uiPriority="64"/>
-    <w:lsdException w:name="Medium List 1 Accent 4" w:uiPriority="65"/>
-    <w:lsdException w:name="Medium List 2 Accent 4" w:uiPriority="66"/>
-    <w:lsdException w:name="Medium Grid 1 Accent 4" w:uiPriority="67"/>
-    <w:lsdException w:name="Medium Grid 2 Accent 4" w:uiPriority="68"/>
-    <w:lsdException w:name="Medium Grid 3 Accent 4" w:uiPriority="69"/>
-    <w:lsdException w:name="Dark List Accent 4" w:uiPriority="70"/>
-    <w:lsdException w:name="Colorful Shading Accent 4" w:uiPriority="71"/>
-    <w:lsdException w:name="Colorful List Accent 4" w:uiPriority="72"/>
-    <w:lsdException w:name="Colorful Grid Accent 4" w:uiPriority="73"/>
-    <w:lsdException w:name="Light Shading Accent 5" w:uiPriority="60"/>
-    <w:lsdException w:name="Light List Accent 5" w:uiPriority="61"/>
-    <w:lsdException w:name="Light Grid Accent 5" w:uiPriority="62"/>
-    <w:lsdException w:name="Medium Shading 1 Accent 5" w:uiPriority="63"/>
-    <w:lsdException w:name="Medium Shading 2 Accent 5" w:uiPriority="64"/>
-    <w:lsdException w:name="Medium List 1 Accent 5" w:uiPriority="65"/>
-    <w:lsdException w:name="Medium List 2 Accent 5" w:uiPriority="66"/>
-    <w:lsdException w:name="Medium Grid 1 Accent 5" w:uiPriority="67"/>
-    <w:lsdException w:name="Medium Grid 2 Accent 5" w:uiPriority="68"/>
-    <w:lsdException w:name="Medium Grid 3 Accent 5" w:uiPriority="69"/>
-    <w:lsdException w:name="Dark List Accent 5" w:uiPriority="70"/>
-    <w:lsdException w:name="Colorful Shading Accent 5" w:uiPriority="71"/>
-    <w:lsdException w:name="Colorful List Accent 5" w:uiPriority="72"/>
-    <w:lsdException w:name="Colorful Grid Accent 5" w:uiPriority="73"/>
-    <w:lsdException w:name="Light Shading Accent 6" w:uiPriority="60"/>
-    <w:lsdException w:name="Light List Accent 6" w:uiPriority="61"/>
-    <w:lsdException w:name="Light Grid Accent 6" w:uiPriority="62"/>
-    <w:lsdException w:name="Medium Shading 1 Accent 6" w:uiPriority="63"/>
-    <w:lsdException w:name="Medium Shading 2 Accent 6" w:uiPriority="64"/>
-    <w:lsdException w:name="Medium List 1 Accent 6" w:uiPriority="65"/>
-    <w:lsdException w:name="Medium List 2 Accent 6" w:uiPriority="66"/>
-    <w:lsdException w:name="Medium Grid 1 Accent 6" w:uiPriority="67"/>
-    <w:lsdException w:name="Medium Grid 2 Accent 6" w:uiPriority="68"/>
-    <w:lsdException w:name="Medium Grid 3 Accent 6" w:uiPriority="69"/>
-    <w:lsdException w:name="Dark List Accent 6" w:uiPriority="70"/>
-    <w:lsdException w:name="Colorful Shading Accent 6" w:uiPriority="71"/>
-    <w:lsdException w:name="Colorful List Accent 6" w:uiPriority="72"/>
-    <w:lsdException w:name="Colorful Grid Accent 6" w:uiPriority="73"/>
-    <w:lsdException w:name="Subtle Emphasis" w:uiPriority="19" w:qFormat="1"/>
-    <w:lsdException w:name="Intense Emphasis" w:uiPriority="21" w:qFormat="1"/>
-    <w:lsdException w:name="Subtle Reference" w:uiPriority="31" w:qFormat="1"/>
-    <w:lsdException w:name="Intense Reference" w:uiPriority="32" w:qFormat="1"/>
-    <w:lsdException w:name="Book Title" w:uiPriority="33" w:qFormat="1"/>
-    <w:lsdException w:name="Bibliography" w:semiHidden="1" w:uiPriority="37" w:unhideWhenUsed="1"/>
-    <w:lsdException w:name="TOC Heading" w:semiHidden="1" w:uiPriority="39" w:unhideWhenUsed="1" w:qFormat="1"/>
-    <w:lsdException w:name="Plain Table 1" w:uiPriority="41"/>
-    <w:lsdException w:name="Plain Table 2" w:uiPriority="42"/>
-    <w:lsdException w:name="Plain Table 3" w:uiPriority="43"/>
-    <w:lsdException w:name="Plain Table 4" w:uiPriority="44"/>
-    <w:lsdException w:name="Plain Table 5" w:uiPriority="45"/>
-    <w:lsdException w:name="Grid Table Light" w:uiPriority="40"/>
-    <w:lsdException w:name="Grid Table 1 Light" w:uiPriority="46"/>
-    <w:lsdException w:name="Grid Table 2" w:uiPriority="47"/>
-    <w:lsdException w:name="Grid Table 3" w:uiPriority="48"/>
-    <w:lsdException w:name="Grid Table 4" w:uiPriority="49"/>
-    <w:lsdException w:name="Grid Table 5 Dark" w:uiPriority="50"/>
-    <w:lsdException w:name="Grid Table 6 Colorful" w:uiPriority="51"/>
-    <w:lsdException w:name="Grid Table 7 Colorful" w:uiPriority="52"/>
-    <w:lsdException w:name="Grid Table 1 Light Accent 1" w:uiPriority="46"/>
-    <w:lsdException w:name="Grid Table 2 Accent 1" w:uiPriority="47"/>
-    <w:lsdException w:name="Grid Table 3 Accent 1" w:uiPriority="48"/>
-    <w:lsdException w:name="Grid Table 4 Accent 1" w:uiPriority="49"/>
-    <w:lsdException w:name="Grid Table 5 Dark Accent 1" w:uiPriority="50"/>
-    <w:lsdException w:name="Grid Table 6 Colorful Accent 1" w:uiPriority="51"/>
-    <w:lsdException w:name="Grid Table 7 Colorful Accent 1" w:uiPriority="52"/>
-    <w:lsdException w:name="Grid Table 1 Light Accent 2" w:uiPriority="46"/>
-    <w:lsdException w:name="Grid Table 2 Accent 2" w:uiPriority="47"/>
-    <w:lsdException w:name="Grid Table 3 Accent 2" w:uiPriority="48"/>
-    <w:lsdException w:name="Grid Table 4 Accent 2" w:uiPriority="49"/>
-    <w:lsdException w:name="Grid Table 5 Dark Accent 2" w:uiPriority="50"/>
-    <w:lsdException w:name="Grid Table 6 Colorful Accent 2" w:uiPriority="51"/>
-    <w:lsdException w:name="Grid Table 7 Colorful Accent 2" w:uiPriority="52"/>
-    <w:lsdException w:name="Grid Table 1 Light Accent 3" w:uiPriority="46"/>
-    <w:lsdException w:name="Grid Table 2 Accent 3" w:uiPriority="47"/>
-    <w:lsdException w:name="Grid Table 3 Accent 3" w:uiPriority="48"/>
-    <w:lsdException w:name="Grid Table 4 Accent 3" w:uiPriority="49"/>
-    <w:lsdException w:name="Grid Table 5 Dark Accent 3" w:uiPriority="50"/>
-    <w:lsdException w:name="Grid Table 6 Colorful Accent 3" w:uiPriority="51"/>
-    <w:lsdException w:name="Grid Table 7 Colorful Accent 3" w:uiPriority="52"/>
-    <w:lsdException w:name="Grid Table 1 Light Accent 4" w:uiPriority="46"/>
-    <w:lsdException w:name="Grid Table 2 Accent 4" w:uiPriority="47"/>
-    <w:lsdException w:name="Grid Table 3 Accent 4" w:uiPriority="48"/>
-    <w:lsdException w:name="Grid Table 4 Accent 4" w:uiPriority="49"/>
-    <w:lsdException w:name="Grid Table 5 Dark Accent 4" w:uiPriority="50"/>
-    <w:lsdException w:name="Grid Table 6 Colorful Accent 4" w:uiPriority="51"/>
-    <w:lsdException w:name="Grid Table 7 Colorful Accent 4" w:uiPriority="52"/>
-    <w:lsdException w:name="Grid Table 1 Light Accent 5" w:uiPriority="46"/>
-    <w:lsdException w:name="Grid Table 2 Accent 5" w:uiPriority="47"/>
-    <w:lsdException w:name="Grid Table 3 Accent 5" w:uiPriority="48"/>
-    <w:lsdException w:name="Grid Table 4 Accent 5" w:uiPriority="49"/>
-    <w:lsdException w:name="Grid Table 5 Dark Accent 5" w:uiPriority="50"/>
-    <w:lsdException w:name="Grid Table 6 Colorful Accent 5" w:uiPriority="51"/>
-    <w:lsdException w:name="Grid Table 7 Colorful Accent 5" w:uiPriority="52"/>
-    <w:lsdException w:name="Grid Table 1 Light Accent 6" w:uiPriority="46"/>
-    <w:lsdException w:name="Grid Table 2 Accent 6" w:uiPriority="47"/>
-    <w:lsdException w:name="Grid Table 3 Accent 6" w:uiPriority="48"/>
-    <w:lsdException w:name="Grid Table 4 Accent 6" w:uiPriority="49"/>
-    <w:lsdException w:name="Grid Table 5 Dark Accent 6" w:uiPriority="50"/>
-    <w:lsdException w:name="Grid Table 6 Colorful Accent 6" w:uiPriority="51"/>
-    <w:lsdException w:name="Grid Table 7 Colorful Accent 6" w:uiPriority="52"/>
-    <w:lsdException w:name="List Table 1 Light" w:uiPriority="46"/>
-    <w:lsdException w:name="List Table 2" w:uiPriority="47"/>
-    <w:lsdException w:name="List Table 3" w:uiPriority="48"/>
-    <w:lsdException w:name="List Table 4" w:uiPriority="49"/>
-    <w:lsdException w:name="List Table 5 Dark" w:uiPriority="50"/>
-    <w:lsdException w:name="List Table 6 Colorful" w:uiPriority="51"/>
-    <w:lsdException w:name="List Table 7 Colorful" w:uiPriority="52"/>
-    <w:lsdException w:name="List Table 1 Light Accent 1" w:uiPriority="46"/>
-    <w:lsdException w:name="List Table 2 Accent 1" w:uiPriority="47"/>
-    <w:lsdException w:name="List Table 3 Accent 1" w:uiPriority="48"/>
-    <w:lsdException w:name="List Table 4 Accent 1" w:uiPriority="49"/>
-    <w:lsdException w:name="List Table 5 Dark Accent 1" w:uiPriority="50"/>
-    <w:lsdException w:name="List Table 6 Colorful Accent 1" w:uiPriority="51"/>
-    <w:lsdException w:name="List Table 7 Colorful Accent 1" w:uiPriority="52"/>
-    <w:lsdException w:name="List Table 1 Light Accent 2" w:uiPriority="46"/>
-    <w:lsdException w:name="List Table 2 Accent 2" w:uiPriority="47"/>
-    <w:lsdException w:name="List Table 3 Accent 2" w:uiPriority="48"/>
-    <w:lsdException w:name="List Table 4 Accent 2" w:uiPriority="49"/>
-    <w:lsdException w:name="List Table 5 Dark Accent 2" w:uiPriority="50"/>
-    <w:lsdException w:name="List Table 6 Colorful Accent 2" w:uiPriority="51"/>
-    <w:lsdException w:name="List Table 7 Colorful Accent 2" w:uiPriority="52"/>
-    <w:lsdException w:name="List Table 1 Light Accent 3" w:uiPriority="46"/>
-    <w:lsdException w:name="List Table 2 Accent 3" w:uiPriority="47"/>
-    <w:lsdException w:name="List Table 3 Accent 3" w:uiPriority="48"/>
-    <w:lsdException w:name="List Table 4 Accent 3" w:uiPriority="49"/>
-    <w:lsdException w:name="List Table 5 Dark Accent 3" w:uiPriority="50"/>
-    <w:lsdException w:name="List Table 6 Colorful Accent 3" w:uiPriority="51"/>
-    <w:lsdException w:name="List Table 7 Colorful Accent 3" w:uiPriority="52"/>
-    <w:lsdException w:name="List Table 1 Light Accent 4" w:uiPriority="46"/>
-    <w:lsdException w:name="List Table 2 Accent 4" w:uiPriority="47"/>
-    <w:lsdException w:name="List Table 3 Accent 4" w:uiPriority="48"/>
-    <w:lsdException w:name="List Table 4 Accent 4" w:uiPriority="49"/>
-    <w:lsdException w:name="List Table 5 Dark Accent 4" w:uiPriority="50"/>
-    <w:lsdException w:name="List Table 6 Colorful Accent 4" w:uiPriority="51"/>
-    <w:lsdException w:name="List Table 7 Colorful Accent 4" w:uiPriority="52"/>
-    <w:lsdException w:name="List Table 1 Light Accent 5" w:uiPriority="46"/>
-    <w:lsdException w:name="List Table 2 Accent 5" w:uiPriority="47"/>
-    <w:lsdException w:name="List Table 3 Accent 5" w:uiPriority="48"/>
-    <w:lsdException w:name="List Table 4 Accent 5" w:uiPriority="49"/>
-    <w:lsdException w:name="List Table 5 Dark Accent 5" w:uiPriority="50"/>
-    <w:lsdException w:name="List Table 6 Colorful Accent 5" w:uiPriority="51"/>
-    <w:lsdException w:name="List Table 7 Colorful Accent 5" w:uiPriority="52"/>
-    <w:lsdException w:name="List Table 1 Light Accent 6" w:uiPriority="46"/>
-    <w:lsdException w:name="List Table 2 Accent 6" w:uiPriority="47"/>
-    <w:lsdException w:name="List Table 3 Accent 6" w:uiPriority="48"/>
-    <w:lsdException w:name="List Table 4 Accent 6" w:uiPriority="49"/>
-    <w:lsdException w:name="List Table 5 Dark Accent 6" w:uiPriority="50"/>
-    <w:lsdException w:name="List Table 6 Colorful Accent 6" w:uiPriority="51"/>
-    <w:lsdException w:name="List Table 7 Colorful Accent 6" w:uiPriority="52"/>
+  <w:latentStyles w:defLockedState="0" w:defUIPriority="99" w:defSemiHidden="1" w:defUnhideWhenUsed="1" w:defQFormat="0" w:count="267">
+    <w:lsdException w:name="Normal" w:semiHidden="0" w:uiPriority="0" w:unhideWhenUsed="0" w:qFormat="1"/>
+    <w:lsdException w:name="heading 1" w:semiHidden="0" w:uiPriority="9" w:unhideWhenUsed="0" w:qFormat="1"/>
+    <w:lsdException w:name="heading 2" w:uiPriority="9" w:qFormat="1"/>
+    <w:lsdException w:name="heading 3" w:uiPriority="9" w:qFormat="1"/>
+    <w:lsdException w:name="heading 4" w:uiPriority="9" w:qFormat="1"/>
+    <w:lsdException w:name="heading 5" w:uiPriority="9" w:qFormat="1"/>
+    <w:lsdException w:name="heading 6" w:uiPriority="9" w:qFormat="1"/>
+    <w:lsdException w:name="heading 7" w:uiPriority="9" w:qFormat="1"/>
+    <w:lsdException w:name="heading 8" w:uiPriority="9" w:qFormat="1"/>
+    <w:lsdException w:name="heading 9" w:uiPriority="9" w:qFormat="1"/>
+    <w:lsdException w:name="toc 1" w:uiPriority="39"/>
+    <w:lsdException w:name="toc 2" w:uiPriority="39"/>
+    <w:lsdException w:name="toc 3" w:uiPriority="39"/>
+    <w:lsdException w:name="toc 4" w:uiPriority="39"/>
+    <w:lsdException w:name="toc 5" w:uiPriority="39"/>
+    <w:lsdException w:name="toc 6" w:uiPriority="39"/>
+    <w:lsdException w:name="toc 7" w:uiPriority="39"/>
+    <w:lsdException w:name="toc 8" w:uiPriority="39"/>
+    <w:lsdException w:name="toc 9" w:uiPriority="39"/>
+    <w:lsdException w:name="caption" w:uiPriority="35" w:qFormat="1"/>
+    <w:lsdException w:name="Title" w:semiHidden="0" w:uiPriority="10" w:unhideWhenUsed="0" w:qFormat="1"/>
+    <w:lsdException w:name="Default Paragraph Font" w:uiPriority="1"/>
+    <w:lsdException w:name="Subtitle" w:semiHidden="0" w:uiPriority="11" w:unhideWhenUsed="0" w:qFormat="1"/>
+    <w:lsdException w:name="Strong" w:semiHidden="0" w:uiPriority="22" w:unhideWhenUsed="0" w:qFormat="1"/>
+    <w:lsdException w:name="Emphasis" w:semiHidden="0" w:uiPriority="20" w:unhideWhenUsed="0" w:qFormat="1"/>
+    <w:lsdException w:name="Table Grid" w:semiHidden="0" w:uiPriority="39" w:unhideWhenUsed="0"/>
+    <w:lsdException w:name="Placeholder Text" w:unhideWhenUsed="0"/>
+    <w:lsdException w:name="No Spacing" w:semiHidden="0" w:uiPriority="1" w:unhideWhenUsed="0" w:qFormat="1"/>
+    <w:lsdException w:name="Light Shading" w:semiHidden="0" w:uiPriority="60" w:unhideWhenUsed="0"/>
+    <w:lsdException w:name="Light List" w:semiHidden="0" w:uiPriority="61" w:unhideWhenUsed="0"/>
+    <w:lsdException w:name="Light Grid" w:semiHidden="0" w:uiPriority="62" w:unhideWhenUsed="0"/>
+    <w:lsdException w:name="Medium Shading 1" w:semiHidden="0" w:uiPriority="63" w:unhideWhenUsed="0"/>
+    <w:lsdException w:name="Medium Shading 2" w:semiHidden="0" w:uiPriority="64" w:unhideWhenUsed="0"/>
+    <w:lsdException w:name="Medium List 1" w:semiHidden="0" w:uiPriority="65" w:unhideWhenUsed="0"/>
+    <w:lsdException w:name="Medium List 2" w:semiHidden="0" w:uiPriority="66" w:unhideWhenUsed="0"/>
+    <w:lsdException w:name="Medium Grid 1" w:semiHidden="0" w:uiPriority="67" w:unhideWhenUsed="0"/>
+    <w:lsdException w:name="Medium Grid 2" w:semiHidden="0" w:uiPriority="68" w:unhideWhenUsed="0"/>
+    <w:lsdException w:name="Medium Grid 3" w:semiHidden="0" w:uiPriority="69" w:unhideWhenUsed="0"/>
+    <w:lsdException w:name="Dark List" w:semiHidden="0" w:uiPriority="70" w:unhideWhenUsed="0"/>
+    <w:lsdException w:name="Colorful Shading" w:semiHidden="0" w:uiPriority="71" w:unhideWhenUsed="0"/>
+    <w:lsdException w:name="Colorful List" w:semiHidden="0" w:uiPriority="72" w:unhideWhenUsed="0"/>
+    <w:lsdException w:name="Colorful Grid" w:semiHidden="0" w:uiPriority="73" w:unhideWhenUsed="0"/>
+    <w:lsdException w:name="Light Shading Accent 1" w:semiHidden="0" w:uiPriority="60" w:unhideWhenUsed="0"/>
+    <w:lsdException w:name="Light List Accent 1" w:semiHidden="0" w:uiPriority="61" w:unhideWhenUsed="0"/>
+    <w:lsdException w:name="Light Grid Accent 1" w:semiHidden="0" w:uiPriority="62" w:unhideWhenUsed="0"/>
+    <w:lsdException w:name="Medium Shading 1 Accent 1" w:semiHidden="0" w:uiPriority="63" w:unhideWhenUsed="0"/>
+    <w:lsdException w:name="Medium Shading 2 Accent 1" w:semiHidden="0" w:uiPriority="64" w:unhideWhenUsed="0"/>
+    <w:lsdException w:name="Medium List 1 Accent 1" w:semiHidden="0" w:uiPriority="65" w:unhideWhenUsed="0"/>
+    <w:lsdException w:name="Revision" w:unhideWhenUsed="0"/>
+    <w:lsdException w:name="List Paragraph" w:semiHidden="0" w:uiPriority="34" w:unhideWhenUsed="0" w:qFormat="1"/>
+    <w:lsdException w:name="Quote" w:semiHidden="0" w:uiPriority="29" w:unhideWhenUsed="0" w:qFormat="1"/>
+    <w:lsdException w:name="Intense Quote" w:semiHidden="0" w:uiPriority="30" w:unhideWhenUsed="0" w:qFormat="1"/>
+    <w:lsdException w:name="Medium List 2 Accent 1" w:semiHidden="0" w:uiPriority="66" w:unhideWhenUsed="0"/>
+    <w:lsdException w:name="Medium Grid 1 Accent 1" w:semiHidden="0" w:uiPriority="67" w:unhideWhenUsed="0"/>
+    <w:lsdException w:name="Medium Grid 2 Accent 1" w:semiHidden="0" w:uiPriority="68" w:unhideWhenUsed="0"/>
+    <w:lsdException w:name="Medium Grid 3 Accent 1" w:semiHidden="0" w:uiPriority="69" w:unhideWhenUsed="0"/>
+    <w:lsdException w:name="Dark List Accent 1" w:semiHidden="0" w:uiPriority="70" w:unhideWhenUsed="0"/>
+    <w:lsdException w:name="Colorful Shading Accent 1" w:semiHidden="0" w:uiPriority="71" w:unhideWhenUsed="0"/>
+    <w:lsdException w:name="Colorful List Accent 1" w:semiHidden="0" w:uiPriority="72" w:unhideWhenUsed="0"/>
+    <w:lsdException w:name="Colorful Grid Accent 1" w:semiHidden="0" w:uiPriority="73" w:unhideWhenUsed="0"/>
+    <w:lsdException w:name="Light Shading Accent 2" w:semiHidden="0" w:uiPriority="60" w:unhideWhenUsed="0"/>
+    <w:lsdException w:name="Light List Accent 2" w:semiHidden="0" w:uiPriority="61" w:unhideWhenUsed="0"/>
+    <w:lsdException w:name="Light Grid Accent 2" w:semiHidden="0" w:uiPriority="62" w:unhideWhenUsed="0"/>
+    <w:lsdException w:name="Medium Shading 1 Accent 2" w:semiHidden="0" w:uiPriority="63" w:unhideWhenUsed="0"/>
+    <w:lsdException w:name="Medium Shading 2 Accent 2" w:semiHidden="0" w:uiPriority="64" w:unhideWhenUsed="0"/>
+    <w:lsdException w:name="Medium List 1 Accent 2" w:semiHidden="0" w:uiPriority="65" w:unhideWhenUsed="0"/>
+    <w:lsdException w:name="Medium List 2 Accent 2" w:semiHidden="0" w:uiPriority="66" w:unhideWhenUsed="0"/>
+    <w:lsdException w:name="Medium Grid 1 Accent 2" w:semiHidden="0" w:uiPriority="67" w:unhideWhenUsed="0"/>
+    <w:lsdException w:name="Medium Grid 2 Accent 2" w:semiHidden="0" w:uiPriority="68" w:unhideWhenUsed="0"/>
+    <w:lsdException w:name="Medium Grid 3 Accent 2" w:semiHidden="0" w:uiPriority="69" w:unhideWhenUsed="0"/>
+    <w:lsdException w:name="Dark List Accent 2" w:semiHidden="0" w:uiPriority="70" w:unhideWhenUsed="0"/>
+    <w:lsdException w:name="Colorful Shading Accent 2" w:semiHidden="0" w:uiPriority="71" w:unhideWhenUsed="0"/>
+    <w:lsdException w:name="Colorful List Accent 2" w:semiHidden="0" w:uiPriority="72" w:unhideWhenUsed="0"/>
+    <w:lsdException w:name="Colorful Grid Accent 2" w:semiHidden="0" w:uiPriority="73" w:unhideWhenUsed="0"/>
+    <w:lsdException w:name="Light Shading Accent 3" w:semiHidden="0" w:uiPriority="60" w:unhideWhenUsed="0"/>
+    <w:lsdException w:name="Light List Accent 3" w:semiHidden="0" w:uiPriority="61" w:unhideWhenUsed="0"/>
+    <w:lsdException w:name="Light Grid Accent 3" w:semiHidden="0" w:uiPriority="62" w:unhideWhenUsed="0"/>
+    <w:lsdException w:name="Medium Shading 1 Accent 3" w:semiHidden="0" w:uiPriority="63" w:unhideWhenUsed="0"/>
+    <w:lsdException w:name="Medium Shading 2 Accent 3" w:semiHidden="0" w:uiPriority="64" w:unhideWhenUsed="0"/>
+    <w:lsdException w:name="Medium List 1 Accent 3" w:semiHidden="0" w:uiPriority="65" w:unhideWhenUsed="0"/>
+    <w:lsdException w:name="Medium List 2 Accent 3" w:semiHidden="0" w:uiPriority="66" w:unhideWhenUsed="0"/>
+    <w:lsdException w:name="Medium Grid 1 Accent 3" w:semiHidden="0" w:uiPriority="67" w:unhideWhenUsed="0"/>
+    <w:lsdException w:name="Medium Grid 2 Accent 3" w:semiHidden="0" w:uiPriority="68" w:unhideWhenUsed="0"/>
+    <w:lsdException w:name="Medium Grid 3 Accent 3" w:semiHidden="0" w:uiPriority="69" w:unhideWhenUsed="0"/>
+    <w:lsdException w:name="Dark List Accent 3" w:semiHidden="0" w:uiPriority="70" w:unhideWhenUsed="0"/>
+    <w:lsdException w:name="Colorful Shading Accent 3" w:semiHidden="0" w:uiPriority="71" w:unhideWhenUsed="0"/>
+    <w:lsdException w:name="Colorful List Accent 3" w:semiHidden="0" w:uiPriority="72" w:unhideWhenUsed="0"/>
+    <w:lsdException w:name="Colorful Grid Accent 3" w:semiHidden="0" w:uiPriority="73" w:unhideWhenUsed="0"/>
+    <w:lsdException w:name="Light Shading Accent 4" w:semiHidden="0" w:uiPriority="60" w:unhideWhenUsed="0"/>
+    <w:lsdException w:name="Light List Accent 4" w:semiHidden="0" w:uiPriority="61" w:unhideWhenUsed="0"/>
+    <w:lsdException w:name="Light Grid Accent 4" w:semiHidden="0" w:uiPriority="62" w:unhideWhenUsed="0"/>
+    <w:lsdException w:name="Medium Shading 1 Accent 4" w:semiHidden="0" w:uiPriority="63" w:unhideWhenUsed="0"/>
+    <w:lsdException w:name="Medium Shading 2 Accent 4" w:semiHidden="0" w:uiPriority="64" w:unhideWhenUsed="0"/>
+    <w:lsdException w:name="Medium List 1 Accent 4" w:semiHidden="0" w:uiPriority="65" w:unhideWhenUsed="0"/>
+    <w:lsdException w:name="Medium List 2 Accent 4" w:semiHidden="0" w:uiPriority="66" w:unhideWhenUsed="0"/>
+    <w:lsdException w:name="Medium Grid 1 Accent 4" w:semiHidden="0" w:uiPriority="67" w:unhideWhenUsed="0"/>
+    <w:lsdException w:name="Medium Grid 2 Accent 4" w:semiHidden="0" w:uiPriority="68" w:unhideWhenUsed="0"/>
+    <w:lsdException w:name="Medium Grid 3 Accent 4" w:semiHidden="0" w:uiPriority="69" w:unhideWhenUsed="0"/>
+    <w:lsdException w:name="Dark List Accent 4" w:semiHidden="0" w:uiPriority="70" w:unhideWhenUsed="0"/>
+    <w:lsdException w:name="Colorful Shading Accent 4" w:semiHidden="0" w:uiPriority="71" w:unhideWhenUsed="0"/>
+    <w:lsdException w:name="Colorful List Accent 4" w:semiHidden="0" w:uiPriority="72" w:unhideWhenUsed="0"/>
+    <w:lsdException w:name="Colorful Grid Accent 4" w:semiHidden="0" w:uiPriority="73" w:unhideWhenUsed="0"/>
+    <w:lsdException w:name="Light Shading Accent 5" w:semiHidden="0" w:uiPriority="60" w:unhideWhenUsed="0"/>
+    <w:lsdException w:name="Light List Accent 5" w:semiHidden="0" w:uiPriority="61" w:unhideWhenUsed="0"/>
+    <w:lsdException w:name="Light Grid Accent 5" w:semiHidden="0" w:uiPriority="62" w:unhideWhenUsed="0"/>
+    <w:lsdException w:name="Medium Shading 1 Accent 5" w:semiHidden="0" w:uiPriority="63" w:unhideWhenUsed="0"/>
+    <w:lsdException w:name="Medium Shading 2 Accent 5" w:semiHidden="0" w:uiPriority="64" w:unhideWhenUsed="0"/>
+    <w:lsdException w:name="Medium List 1 Accent 5" w:semiHidden="0" w:uiPriority="65" w:unhideWhenUsed="0"/>
+    <w:lsdException w:name="Medium List 2 Accent 5" w:semiHidden="0" w:uiPriority="66" w:unhideWhenUsed="0"/>
+    <w:lsdException w:name="Medium Grid 1 Accent 5" w:semiHidden="0" w:uiPriority="67" w:unhideWhenUsed="0"/>
+    <w:lsdException w:name="Medium Grid 2 Accent 5" w:semiHidden="0" w:uiPriority="68" w:unhideWhenUsed="0"/>
+    <w:lsdException w:name="Medium Grid 3 Accent 5" w:semiHidden="0" w:uiPriority="69" w:unhideWhenUsed="0"/>
+    <w:lsdException w:name="Dark List Accent 5" w:semiHidden="0" w:uiPriority="70" w:unhideWhenUsed="0"/>
+    <w:lsdException w:name="Colorful Shading Accent 5" w:semiHidden="0" w:uiPriority="71" w:unhideWhenUsed="0"/>
+    <w:lsdException w:name="Colorful List Accent 5" w:semiHidden="0" w:uiPriority="72" w:unhideWhenUsed="0"/>
+    <w:lsdException w:name="Colorful Grid Accent 5" w:semiHidden="0" w:uiPriority="73" w:unhideWhenUsed="0"/>
+    <w:lsdException w:name="Light Shading Accent 6" w:semiHidden="0" w:uiPriority="60" w:unhideWhenUsed="0"/>
+    <w:lsdException w:name="Light List Accent 6" w:semiHidden="0" w:uiPriority="61" w:unhideWhenUsed="0"/>
+    <w:lsdException w:name="Light Grid Accent 6" w:semiHidden="0" w:uiPriority="62" w:unhideWhenUsed="0"/>
+    <w:lsdException w:name="Medium Shading 1 Accent 6" w:semiHidden="0" w:uiPriority="63" w:unhideWhenUsed="0"/>
+    <w:lsdException w:name="Medium Shading 2 Accent 6" w:semiHidden="0" w:uiPriority="64" w:unhideWhenUsed="0"/>
+    <w:lsdException w:name="Medium List 1 Accent 6" w:semiHidden="0" w:uiPriority="65" w:unhideWhenUsed="0"/>
+    <w:lsdException w:name="Medium List 2 Accent 6" w:semiHidden="0" w:uiPriority="66" w:unhideWhenUsed="0"/>
+    <w:lsdException w:name="Medium Grid 1 Accent 6" w:semiHidden="0" w:uiPriority="67" w:unhideWhenUsed="0"/>
+    <w:lsdException w:name="Medium Grid 2 Accent 6" w:semiHidden="0" w:uiPriority="68" w:unhideWhenUsed="0"/>
+    <w:lsdException w:name="Medium Grid 3 Accent 6" w:semiHidden="0" w:uiPriority="69" w:unhideWhenUsed="0"/>
+    <w:lsdException w:name="Dark List Accent 6" w:semiHidden="0" w:uiPriority="70" w:unhideWhenUsed="0"/>
+    <w:lsdException w:name="Colorful Shading Accent 6" w:semiHidden="0" w:uiPriority="71" w:unhideWhenUsed="0"/>
+    <w:lsdException w:name="Colorful List Accent 6" w:semiHidden="0" w:uiPriority="72" w:unhideWhenUsed="0"/>
+    <w:lsdException w:name="Colorful Grid Accent 6" w:semiHidden="0" w:uiPriority="73" w:unhideWhenUsed="0"/>
+    <w:lsdException w:name="Subtle Emphasis" w:semiHidden="0" w:uiPriority="19" w:unhideWhenUsed="0" w:qFormat="1"/>
+    <w:lsdException w:name="Intense Emphasis" w:semiHidden="0" w:uiPriority="21" w:unhideWhenUsed="0" w:qFormat="1"/>
+    <w:lsdException w:name="Subtle Reference" w:semiHidden="0" w:uiPriority="31" w:unhideWhenUsed="0" w:qFormat="1"/>
+    <w:lsdException w:name="Intense Reference" w:semiHidden="0" w:uiPriority="32" w:unhideWhenUsed="0" w:qFormat="1"/>
+    <w:lsdException w:name="Book Title" w:semiHidden="0" w:uiPriority="33" w:unhideWhenUsed="0" w:qFormat="1"/>
+    <w:lsdException w:name="Bibliography" w:uiPriority="37"/>
+    <w:lsdException w:name="TOC Heading" w:uiPriority="39" w:qFormat="1"/>
   </w:latentStyles>
   <w:style w:type="paragraph" w:default="1" w:styleId="Normal">
     <w:name w:val="Normal"/>
@@ -629,6 +547,256 @@
     <w:uiPriority w:val="99"/>
     <w:semiHidden/>
     <w:unhideWhenUsed/>
+  </w:style>
+  <w:style w:type="paragraph" w:styleId="BalloonText">
+    <w:name w:val="Balloon Text"/>
+    <w:basedOn w:val="Normal"/>
+    <w:link w:val="BalloonTextChar"/>
+    <w:uiPriority w:val="99"/>
+    <w:semiHidden/>
+    <w:unhideWhenUsed/>
+    <w:rsid w:val="00C46015"/>
+    <w:pPr>
+      <w:spacing w:after="0" w:line="240" w:lineRule="auto"/>
+    </w:pPr>
+    <w:rPr>
+      <w:rFonts w:ascii="Tahoma" w:hAnsi="Tahoma" w:cs="Tahoma"/>
+      <w:sz w:val="16"/>
+      <w:szCs w:val="16"/>
+    </w:rPr>
+  </w:style>
+  <w:style w:type="character" w:customStyle="1" w:styleId="BalloonTextChar">
+    <w:name w:val="Balloon Text Char"/>
+    <w:basedOn w:val="DefaultParagraphFont"/>
+    <w:link w:val="BalloonText"/>
+    <w:uiPriority w:val="99"/>
+    <w:semiHidden/>
+    <w:rsid w:val="00C46015"/>
+    <w:rPr>
+      <w:rFonts w:ascii="Tahoma" w:hAnsi="Tahoma" w:cs="Tahoma"/>
+      <w:sz w:val="16"/>
+      <w:szCs w:val="16"/>
+    </w:rPr>
+  </w:style>
+</w:styles>
+</file>
+
+<file path=word/stylesWithEffects.xml><?xml version="1.0" encoding="utf-8"?>
+<w:styles xmlns:wpc="http://schemas.microsoft.com/office/word/2010/wordprocessingCanvas" xmlns:mc="http://schemas.openxmlformats.org/markup-compatibility/2006" xmlns:o="urn:schemas-microsoft-com:office:office" xmlns:r="http://schemas.openxmlformats.org/officeDocument/2006/relationships" xmlns:m="http://schemas.openxmlformats.org/officeDocument/2006/math" xmlns:v="urn:schemas-microsoft-com:vml" xmlns:wp14="http://schemas.microsoft.com/office/word/2010/wordprocessingDrawing" xmlns:wp="http://schemas.openxmlformats.org/drawingml/2006/wordprocessingDrawing" xmlns:w10="urn:schemas-microsoft-com:office:word" xmlns:w="http://schemas.openxmlformats.org/wordprocessingml/2006/main" xmlns:w14="http://schemas.microsoft.com/office/word/2010/wordml" xmlns:wpg="http://schemas.microsoft.com/office/word/2010/wordprocessingGroup" xmlns:wpi="http://schemas.microsoft.com/office/word/2010/wordprocessingInk" xmlns:wne="http://schemas.microsoft.com/office/word/2006/wordml" xmlns:wps="http://schemas.microsoft.com/office/word/2010/wordprocessingShape" mc:Ignorable="w14 wp14">
+  <w:docDefaults>
+    <w:rPrDefault>
+      <w:rPr>
+        <w:rFonts w:asciiTheme="minorHAnsi" w:eastAsiaTheme="minorEastAsia" w:hAnsiTheme="minorHAnsi" w:cstheme="minorBidi"/>
+        <w:sz w:val="22"/>
+        <w:szCs w:val="22"/>
+        <w:lang w:val="en-US" w:eastAsia="zh-CN" w:bidi="ar-SA"/>
+      </w:rPr>
+    </w:rPrDefault>
+    <w:pPrDefault>
+      <w:pPr>
+        <w:spacing w:after="160" w:line="259" w:lineRule="auto"/>
+      </w:pPr>
+    </w:pPrDefault>
+  </w:docDefaults>
+  <w:latentStyles w:defLockedState="0" w:defUIPriority="99" w:defSemiHidden="1" w:defUnhideWhenUsed="1" w:defQFormat="0" w:count="267">
+    <w:lsdException w:name="Normal" w:semiHidden="0" w:uiPriority="0" w:unhideWhenUsed="0" w:qFormat="1"/>
+    <w:lsdException w:name="heading 1" w:semiHidden="0" w:uiPriority="9" w:unhideWhenUsed="0" w:qFormat="1"/>
+    <w:lsdException w:name="heading 2" w:uiPriority="9" w:qFormat="1"/>
+    <w:lsdException w:name="heading 3" w:uiPriority="9" w:qFormat="1"/>
+    <w:lsdException w:name="heading 4" w:uiPriority="9" w:qFormat="1"/>
+    <w:lsdException w:name="heading 5" w:uiPriority="9" w:qFormat="1"/>
+    <w:lsdException w:name="heading 6" w:uiPriority="9" w:qFormat="1"/>
+    <w:lsdException w:name="heading 7" w:uiPriority="9" w:qFormat="1"/>
+    <w:lsdException w:name="heading 8" w:uiPriority="9" w:qFormat="1"/>
+    <w:lsdException w:name="heading 9" w:uiPriority="9" w:qFormat="1"/>
+    <w:lsdException w:name="toc 1" w:uiPriority="39"/>
+    <w:lsdException w:name="toc 2" w:uiPriority="39"/>
+    <w:lsdException w:name="toc 3" w:uiPriority="39"/>
+    <w:lsdException w:name="toc 4" w:uiPriority="39"/>
+    <w:lsdException w:name="toc 5" w:uiPriority="39"/>
+    <w:lsdException w:name="toc 6" w:uiPriority="39"/>
+    <w:lsdException w:name="toc 7" w:uiPriority="39"/>
+    <w:lsdException w:name="toc 8" w:uiPriority="39"/>
+    <w:lsdException w:name="toc 9" w:uiPriority="39"/>
+    <w:lsdException w:name="caption" w:uiPriority="35" w:qFormat="1"/>
+    <w:lsdException w:name="Title" w:semiHidden="0" w:uiPriority="10" w:unhideWhenUsed="0" w:qFormat="1"/>
+    <w:lsdException w:name="Default Paragraph Font" w:uiPriority="1"/>
+    <w:lsdException w:name="Subtitle" w:semiHidden="0" w:uiPriority="11" w:unhideWhenUsed="0" w:qFormat="1"/>
+    <w:lsdException w:name="Strong" w:semiHidden="0" w:uiPriority="22" w:unhideWhenUsed="0" w:qFormat="1"/>
+    <w:lsdException w:name="Emphasis" w:semiHidden="0" w:uiPriority="20" w:unhideWhenUsed="0" w:qFormat="1"/>
+    <w:lsdException w:name="Table Grid" w:semiHidden="0" w:uiPriority="39" w:unhideWhenUsed="0"/>
+    <w:lsdException w:name="Placeholder Text" w:unhideWhenUsed="0"/>
+    <w:lsdException w:name="No Spacing" w:semiHidden="0" w:uiPriority="1" w:unhideWhenUsed="0" w:qFormat="1"/>
+    <w:lsdException w:name="Light Shading" w:semiHidden="0" w:uiPriority="60" w:unhideWhenUsed="0"/>
+    <w:lsdException w:name="Light List" w:semiHidden="0" w:uiPriority="61" w:unhideWhenUsed="0"/>
+    <w:lsdException w:name="Light Grid" w:semiHidden="0" w:uiPriority="62" w:unhideWhenUsed="0"/>
+    <w:lsdException w:name="Medium Shading 1" w:semiHidden="0" w:uiPriority="63" w:unhideWhenUsed="0"/>
+    <w:lsdException w:name="Medium Shading 2" w:semiHidden="0" w:uiPriority="64" w:unhideWhenUsed="0"/>
+    <w:lsdException w:name="Medium List 1" w:semiHidden="0" w:uiPriority="65" w:unhideWhenUsed="0"/>
+    <w:lsdException w:name="Medium List 2" w:semiHidden="0" w:uiPriority="66" w:unhideWhenUsed="0"/>
+    <w:lsdException w:name="Medium Grid 1" w:semiHidden="0" w:uiPriority="67" w:unhideWhenUsed="0"/>
+    <w:lsdException w:name="Medium Grid 2" w:semiHidden="0" w:uiPriority="68" w:unhideWhenUsed="0"/>
+    <w:lsdException w:name="Medium Grid 3" w:semiHidden="0" w:uiPriority="69" w:unhideWhenUsed="0"/>
+    <w:lsdException w:name="Dark List" w:semiHidden="0" w:uiPriority="70" w:unhideWhenUsed="0"/>
+    <w:lsdException w:name="Colorful Shading" w:semiHidden="0" w:uiPriority="71" w:unhideWhenUsed="0"/>
+    <w:lsdException w:name="Colorful List" w:semiHidden="0" w:uiPriority="72" w:unhideWhenUsed="0"/>
+    <w:lsdException w:name="Colorful Grid" w:semiHidden="0" w:uiPriority="73" w:unhideWhenUsed="0"/>
+    <w:lsdException w:name="Light Shading Accent 1" w:semiHidden="0" w:uiPriority="60" w:unhideWhenUsed="0"/>
+    <w:lsdException w:name="Light List Accent 1" w:semiHidden="0" w:uiPriority="61" w:unhideWhenUsed="0"/>
+    <w:lsdException w:name="Light Grid Accent 1" w:semiHidden="0" w:uiPriority="62" w:unhideWhenUsed="0"/>
+    <w:lsdException w:name="Medium Shading 1 Accent 1" w:semiHidden="0" w:uiPriority="63" w:unhideWhenUsed="0"/>
+    <w:lsdException w:name="Medium Shading 2 Accent 1" w:semiHidden="0" w:uiPriority="64" w:unhideWhenUsed="0"/>
+    <w:lsdException w:name="Medium List 1 Accent 1" w:semiHidden="0" w:uiPriority="65" w:unhideWhenUsed="0"/>
+    <w:lsdException w:name="Revision" w:unhideWhenUsed="0"/>
+    <w:lsdException w:name="List Paragraph" w:semiHidden="0" w:uiPriority="34" w:unhideWhenUsed="0" w:qFormat="1"/>
+    <w:lsdException w:name="Quote" w:semiHidden="0" w:uiPriority="29" w:unhideWhenUsed="0" w:qFormat="1"/>
+    <w:lsdException w:name="Intense Quote" w:semiHidden="0" w:uiPriority="30" w:unhideWhenUsed="0" w:qFormat="1"/>
+    <w:lsdException w:name="Medium List 2 Accent 1" w:semiHidden="0" w:uiPriority="66" w:unhideWhenUsed="0"/>
+    <w:lsdException w:name="Medium Grid 1 Accent 1" w:semiHidden="0" w:uiPriority="67" w:unhideWhenUsed="0"/>
+    <w:lsdException w:name="Medium Grid 2 Accent 1" w:semiHidden="0" w:uiPriority="68" w:unhideWhenUsed="0"/>
+    <w:lsdException w:name="Medium Grid 3 Accent 1" w:semiHidden="0" w:uiPriority="69" w:unhideWhenUsed="0"/>
+    <w:lsdException w:name="Dark List Accent 1" w:semiHidden="0" w:uiPriority="70" w:unhideWhenUsed="0"/>
+    <w:lsdException w:name="Colorful Shading Accent 1" w:semiHidden="0" w:uiPriority="71" w:unhideWhenUsed="0"/>
+    <w:lsdException w:name="Colorful List Accent 1" w:semiHidden="0" w:uiPriority="72" w:unhideWhenUsed="0"/>
+    <w:lsdException w:name="Colorful Grid Accent 1" w:semiHidden="0" w:uiPriority="73" w:unhideWhenUsed="0"/>
+    <w:lsdException w:name="Light Shading Accent 2" w:semiHidden="0" w:uiPriority="60" w:unhideWhenUsed="0"/>
+    <w:lsdException w:name="Light List Accent 2" w:semiHidden="0" w:uiPriority="61" w:unhideWhenUsed="0"/>
+    <w:lsdException w:name="Light Grid Accent 2" w:semiHidden="0" w:uiPriority="62" w:unhideWhenUsed="0"/>
+    <w:lsdException w:name="Medium Shading 1 Accent 2" w:semiHidden="0" w:uiPriority="63" w:unhideWhenUsed="0"/>
+    <w:lsdException w:name="Medium Shading 2 Accent 2" w:semiHidden="0" w:uiPriority="64" w:unhideWhenUsed="0"/>
+    <w:lsdException w:name="Medium List 1 Accent 2" w:semiHidden="0" w:uiPriority="65" w:unhideWhenUsed="0"/>
+    <w:lsdException w:name="Medium List 2 Accent 2" w:semiHidden="0" w:uiPriority="66" w:unhideWhenUsed="0"/>
+    <w:lsdException w:name="Medium Grid 1 Accent 2" w:semiHidden="0" w:uiPriority="67" w:unhideWhenUsed="0"/>
+    <w:lsdException w:name="Medium Grid 2 Accent 2" w:semiHidden="0" w:uiPriority="68" w:unhideWhenUsed="0"/>
+    <w:lsdException w:name="Medium Grid 3 Accent 2" w:semiHidden="0" w:uiPriority="69" w:unhideWhenUsed="0"/>
+    <w:lsdException w:name="Dark List Accent 2" w:semiHidden="0" w:uiPriority="70" w:unhideWhenUsed="0"/>
+    <w:lsdException w:name="Colorful Shading Accent 2" w:semiHidden="0" w:uiPriority="71" w:unhideWhenUsed="0"/>
+    <w:lsdException w:name="Colorful List Accent 2" w:semiHidden="0" w:uiPriority="72" w:unhideWhenUsed="0"/>
+    <w:lsdException w:name="Colorful Grid Accent 2" w:semiHidden="0" w:uiPriority="73" w:unhideWhenUsed="0"/>
+    <w:lsdException w:name="Light Shading Accent 3" w:semiHidden="0" w:uiPriority="60" w:unhideWhenUsed="0"/>
+    <w:lsdException w:name="Light List Accent 3" w:semiHidden="0" w:uiPriority="61" w:unhideWhenUsed="0"/>
+    <w:lsdException w:name="Light Grid Accent 3" w:semiHidden="0" w:uiPriority="62" w:unhideWhenUsed="0"/>
+    <w:lsdException w:name="Medium Shading 1 Accent 3" w:semiHidden="0" w:uiPriority="63" w:unhideWhenUsed="0"/>
+    <w:lsdException w:name="Medium Shading 2 Accent 3" w:semiHidden="0" w:uiPriority="64" w:unhideWhenUsed="0"/>
+    <w:lsdException w:name="Medium List 1 Accent 3" w:semiHidden="0" w:uiPriority="65" w:unhideWhenUsed="0"/>
+    <w:lsdException w:name="Medium List 2 Accent 3" w:semiHidden="0" w:uiPriority="66" w:unhideWhenUsed="0"/>
+    <w:lsdException w:name="Medium Grid 1 Accent 3" w:semiHidden="0" w:uiPriority="67" w:unhideWhenUsed="0"/>
+    <w:lsdException w:name="Medium Grid 2 Accent 3" w:semiHidden="0" w:uiPriority="68" w:unhideWhenUsed="0"/>
+    <w:lsdException w:name="Medium Grid 3 Accent 3" w:semiHidden="0" w:uiPriority="69" w:unhideWhenUsed="0"/>
+    <w:lsdException w:name="Dark List Accent 3" w:semiHidden="0" w:uiPriority="70" w:unhideWhenUsed="0"/>
+    <w:lsdException w:name="Colorful Shading Accent 3" w:semiHidden="0" w:uiPriority="71" w:unhideWhenUsed="0"/>
+    <w:lsdException w:name="Colorful List Accent 3" w:semiHidden="0" w:uiPriority="72" w:unhideWhenUsed="0"/>
+    <w:lsdException w:name="Colorful Grid Accent 3" w:semiHidden="0" w:uiPriority="73" w:unhideWhenUsed="0"/>
+    <w:lsdException w:name="Light Shading Accent 4" w:semiHidden="0" w:uiPriority="60" w:unhideWhenUsed="0"/>
+    <w:lsdException w:name="Light List Accent 4" w:semiHidden="0" w:uiPriority="61" w:unhideWhenUsed="0"/>
+    <w:lsdException w:name="Light Grid Accent 4" w:semiHidden="0" w:uiPriority="62" w:unhideWhenUsed="0"/>
+    <w:lsdException w:name="Medium Shading 1 Accent 4" w:semiHidden="0" w:uiPriority="63" w:unhideWhenUsed="0"/>
+    <w:lsdException w:name="Medium Shading 2 Accent 4" w:semiHidden="0" w:uiPriority="64" w:unhideWhenUsed="0"/>
+    <w:lsdException w:name="Medium List 1 Accent 4" w:semiHidden="0" w:uiPriority="65" w:unhideWhenUsed="0"/>
+    <w:lsdException w:name="Medium List 2 Accent 4" w:semiHidden="0" w:uiPriority="66" w:unhideWhenUsed="0"/>
+    <w:lsdException w:name="Medium Grid 1 Accent 4" w:semiHidden="0" w:uiPriority="67" w:unhideWhenUsed="0"/>
+    <w:lsdException w:name="Medium Grid 2 Accent 4" w:semiHidden="0" w:uiPriority="68" w:unhideWhenUsed="0"/>
+    <w:lsdException w:name="Medium Grid 3 Accent 4" w:semiHidden="0" w:uiPriority="69" w:unhideWhenUsed="0"/>
+    <w:lsdException w:name="Dark List Accent 4" w:semiHidden="0" w:uiPriority="70" w:unhideWhenUsed="0"/>
+    <w:lsdException w:name="Colorful Shading Accent 4" w:semiHidden="0" w:uiPriority="71" w:unhideWhenUsed="0"/>
+    <w:lsdException w:name="Colorful List Accent 4" w:semiHidden="0" w:uiPriority="72" w:unhideWhenUsed="0"/>
+    <w:lsdException w:name="Colorful Grid Accent 4" w:semiHidden="0" w:uiPriority="73" w:unhideWhenUsed="0"/>
+    <w:lsdException w:name="Light Shading Accent 5" w:semiHidden="0" w:uiPriority="60" w:unhideWhenUsed="0"/>
+    <w:lsdException w:name="Light List Accent 5" w:semiHidden="0" w:uiPriority="61" w:unhideWhenUsed="0"/>
+    <w:lsdException w:name="Light Grid Accent 5" w:semiHidden="0" w:uiPriority="62" w:unhideWhenUsed="0"/>
+    <w:lsdException w:name="Medium Shading 1 Accent 5" w:semiHidden="0" w:uiPriority="63" w:unhideWhenUsed="0"/>
+    <w:lsdException w:name="Medium Shading 2 Accent 5" w:semiHidden="0" w:uiPriority="64" w:unhideWhenUsed="0"/>
+    <w:lsdException w:name="Medium List 1 Accent 5" w:semiHidden="0" w:uiPriority="65" w:unhideWhenUsed="0"/>
+    <w:lsdException w:name="Medium List 2 Accent 5" w:semiHidden="0" w:uiPriority="66" w:unhideWhenUsed="0"/>
+    <w:lsdException w:name="Medium Grid 1 Accent 5" w:semiHidden="0" w:uiPriority="67" w:unhideWhenUsed="0"/>
+    <w:lsdException w:name="Medium Grid 2 Accent 5" w:semiHidden="0" w:uiPriority="68" w:unhideWhenUsed="0"/>
+    <w:lsdException w:name="Medium Grid 3 Accent 5" w:semiHidden="0" w:uiPriority="69" w:unhideWhenUsed="0"/>
+    <w:lsdException w:name="Dark List Accent 5" w:semiHidden="0" w:uiPriority="70" w:unhideWhenUsed="0"/>
+    <w:lsdException w:name="Colorful Shading Accent 5" w:semiHidden="0" w:uiPriority="71" w:unhideWhenUsed="0"/>
+    <w:lsdException w:name="Colorful List Accent 5" w:semiHidden="0" w:uiPriority="72" w:unhideWhenUsed="0"/>
+    <w:lsdException w:name="Colorful Grid Accent 5" w:semiHidden="0" w:uiPriority="73" w:unhideWhenUsed="0"/>
+    <w:lsdException w:name="Light Shading Accent 6" w:semiHidden="0" w:uiPriority="60" w:unhideWhenUsed="0"/>
+    <w:lsdException w:name="Light List Accent 6" w:semiHidden="0" w:uiPriority="61" w:unhideWhenUsed="0"/>
+    <w:lsdException w:name="Light Grid Accent 6" w:semiHidden="0" w:uiPriority="62" w:unhideWhenUsed="0"/>
+    <w:lsdException w:name="Medium Shading 1 Accent 6" w:semiHidden="0" w:uiPriority="63" w:unhideWhenUsed="0"/>
+    <w:lsdException w:name="Medium Shading 2 Accent 6" w:semiHidden="0" w:uiPriority="64" w:unhideWhenUsed="0"/>
+    <w:lsdException w:name="Medium List 1 Accent 6" w:semiHidden="0" w:uiPriority="65" w:unhideWhenUsed="0"/>
+    <w:lsdException w:name="Medium List 2 Accent 6" w:semiHidden="0" w:uiPriority="66" w:unhideWhenUsed="0"/>
+    <w:lsdException w:name="Medium Grid 1 Accent 6" w:semiHidden="0" w:uiPriority="67" w:unhideWhenUsed="0"/>
+    <w:lsdException w:name="Medium Grid 2 Accent 6" w:semiHidden="0" w:uiPriority="68" w:unhideWhenUsed="0"/>
+    <w:lsdException w:name="Medium Grid 3 Accent 6" w:semiHidden="0" w:uiPriority="69" w:unhideWhenUsed="0"/>
+    <w:lsdException w:name="Dark List Accent 6" w:semiHidden="0" w:uiPriority="70" w:unhideWhenUsed="0"/>
+    <w:lsdException w:name="Colorful Shading Accent 6" w:semiHidden="0" w:uiPriority="71" w:unhideWhenUsed="0"/>
+    <w:lsdException w:name="Colorful List Accent 6" w:semiHidden="0" w:uiPriority="72" w:unhideWhenUsed="0"/>
+    <w:lsdException w:name="Colorful Grid Accent 6" w:semiHidden="0" w:uiPriority="73" w:unhideWhenUsed="0"/>
+    <w:lsdException w:name="Subtle Emphasis" w:semiHidden="0" w:uiPriority="19" w:unhideWhenUsed="0" w:qFormat="1"/>
+    <w:lsdException w:name="Intense Emphasis" w:semiHidden="0" w:uiPriority="21" w:unhideWhenUsed="0" w:qFormat="1"/>
+    <w:lsdException w:name="Subtle Reference" w:semiHidden="0" w:uiPriority="31" w:unhideWhenUsed="0" w:qFormat="1"/>
+    <w:lsdException w:name="Intense Reference" w:semiHidden="0" w:uiPriority="32" w:unhideWhenUsed="0" w:qFormat="1"/>
+    <w:lsdException w:name="Book Title" w:semiHidden="0" w:uiPriority="33" w:unhideWhenUsed="0" w:qFormat="1"/>
+    <w:lsdException w:name="Bibliography" w:uiPriority="37"/>
+    <w:lsdException w:name="TOC Heading" w:uiPriority="39" w:qFormat="1"/>
+  </w:latentStyles>
+  <w:style w:type="paragraph" w:default="1" w:styleId="Normal">
+    <w:name w:val="Normal"/>
+    <w:qFormat/>
+  </w:style>
+  <w:style w:type="character" w:default="1" w:styleId="DefaultParagraphFont">
+    <w:name w:val="Default Paragraph Font"/>
+    <w:uiPriority w:val="1"/>
+    <w:semiHidden/>
+    <w:unhideWhenUsed/>
+  </w:style>
+  <w:style w:type="table" w:default="1" w:styleId="TableNormal">
+    <w:name w:val="Normal Table"/>
+    <w:uiPriority w:val="99"/>
+    <w:semiHidden/>
+    <w:unhideWhenUsed/>
+    <w:tblPr>
+      <w:tblInd w:w="0" w:type="dxa"/>
+      <w:tblCellMar>
+        <w:top w:w="0" w:type="dxa"/>
+        <w:left w:w="108" w:type="dxa"/>
+        <w:bottom w:w="0" w:type="dxa"/>
+        <w:right w:w="108" w:type="dxa"/>
+      </w:tblCellMar>
+    </w:tblPr>
+  </w:style>
+  <w:style w:type="numbering" w:default="1" w:styleId="NoList">
+    <w:name w:val="No List"/>
+    <w:uiPriority w:val="99"/>
+    <w:semiHidden/>
+    <w:unhideWhenUsed/>
+  </w:style>
+  <w:style w:type="paragraph" w:styleId="BalloonText">
+    <w:name w:val="Balloon Text"/>
+    <w:basedOn w:val="Normal"/>
+    <w:link w:val="BalloonTextChar"/>
+    <w:uiPriority w:val="99"/>
+    <w:semiHidden/>
+    <w:unhideWhenUsed/>
+    <w:rsid w:val="00C46015"/>
+    <w:pPr>
+      <w:spacing w:after="0" w:line="240" w:lineRule="auto"/>
+    </w:pPr>
+    <w:rPr>
+      <w:rFonts w:ascii="Tahoma" w:hAnsi="Tahoma" w:cs="Tahoma"/>
+      <w:sz w:val="16"/>
+      <w:szCs w:val="16"/>
+    </w:rPr>
+  </w:style>
+  <w:style w:type="character" w:customStyle="1" w:styleId="BalloonTextChar">
+    <w:name w:val="Balloon Text Char"/>
+    <w:basedOn w:val="DefaultParagraphFont"/>
+    <w:link w:val="BalloonText"/>
+    <w:uiPriority w:val="99"/>
+    <w:semiHidden/>
+    <w:rsid w:val="00C46015"/>
+    <w:rPr>
+      <w:rFonts w:ascii="Tahoma" w:hAnsi="Tahoma" w:cs="Tahoma"/>
+      <w:sz w:val="16"/>
+      <w:szCs w:val="16"/>
+    </w:rPr>
   </w:style>
 </w:styles>
 </file>
@@ -1874,11 +2042,11 @@
           <c:showPercent val="0"/>
           <c:showBubbleSize val="0"/>
         </c:dLbls>
-        <c:axId val="296759424"/>
-        <c:axId val="296754384"/>
+        <c:axId val="143657600"/>
+        <c:axId val="164533376"/>
       </c:scatterChart>
       <c:valAx>
-        <c:axId val="296759424"/>
+        <c:axId val="143657600"/>
         <c:scaling>
           <c:orientation val="minMax"/>
           <c:max val="41563"/>
@@ -1974,12 +2142,12 @@
             <a:endParaRPr lang="en-US"/>
           </a:p>
         </c:txPr>
-        <c:crossAx val="296754384"/>
+        <c:crossAx val="164533376"/>
         <c:crosses val="autoZero"/>
         <c:crossBetween val="midCat"/>
       </c:valAx>
       <c:valAx>
-        <c:axId val="296754384"/>
+        <c:axId val="164533376"/>
         <c:scaling>
           <c:orientation val="minMax"/>
         </c:scaling>
@@ -2067,7 +2235,7 @@
             <a:endParaRPr lang="en-US"/>
           </a:p>
         </c:txPr>
-        <c:crossAx val="296759424"/>
+        <c:crossAx val="143657600"/>
         <c:crosses val="autoZero"/>
         <c:crossBetween val="midCat"/>
       </c:valAx>
@@ -2359,11 +2527,11 @@
         </c:dLbls>
         <c:gapWidth val="100"/>
         <c:overlap val="-24"/>
-        <c:axId val="255936720"/>
-        <c:axId val="297373456"/>
+        <c:axId val="145245696"/>
+        <c:axId val="145247616"/>
       </c:barChart>
       <c:catAx>
-        <c:axId val="255936720"/>
+        <c:axId val="145245696"/>
         <c:scaling>
           <c:orientation val="minMax"/>
         </c:scaling>
@@ -2437,7 +2605,7 @@
             <a:endParaRPr lang="en-US"/>
           </a:p>
         </c:txPr>
-        <c:crossAx val="297373456"/>
+        <c:crossAx val="145247616"/>
         <c:crosses val="autoZero"/>
         <c:auto val="1"/>
         <c:lblAlgn val="ctr"/>
@@ -2445,7 +2613,7 @@
         <c:noMultiLvlLbl val="0"/>
       </c:catAx>
       <c:valAx>
-        <c:axId val="297373456"/>
+        <c:axId val="145247616"/>
         <c:scaling>
           <c:orientation val="minMax"/>
         </c:scaling>
@@ -2535,7 +2703,7 @@
             <a:endParaRPr lang="en-US"/>
           </a:p>
         </c:txPr>
-        <c:crossAx val="255936720"/>
+        <c:crossAx val="145245696"/>
         <c:crosses val="autoZero"/>
         <c:crossBetween val="between"/>
       </c:valAx>
@@ -2847,7 +3015,7 @@
   <a:extraClrSchemeLst/>
   <a:extLst>
     <a:ext uri="{05A4C25C-085E-4340-85A3-A5531E510DB2}">
-      <thm15:themeFamily xmlns:thm15="http://schemas.microsoft.com/office/thememl/2012/main" name="Office Theme" id="{62F939B6-93AF-4DB8-9C6B-D6C7DFDC589F}" vid="{4A3C46E8-61CC-4603-A589-7422A47A8E4A}"/>
+      <thm15:themeFamily xmlns:thm15="http://schemas.microsoft.com/office/thememl/2012/main" xmlns="" name="Office Theme" id="{62F939B6-93AF-4DB8-9C6B-D6C7DFDC589F}" vid="{4A3C46E8-61CC-4603-A589-7422A47A8E4A}"/>
     </a:ext>
   </a:extLst>
 </a:theme>

</xml_diff>